<commit_message>
Revise per some of Jen's comments
Didn't cover all revisions yet
</commit_message>
<xml_diff>
--- a/jsclay_ProjectDraft.docx
+++ b/jsclay_ProjectDraft.docx
@@ -302,22 +302,20 @@
     </w:p>
     <w:sdt>
       <w:sdtPr>
+        <w:rPr>
+          <w:rFonts w:asciiTheme="minorHAnsi" w:eastAsiaTheme="minorHAnsi" w:hAnsiTheme="minorHAnsi" w:cstheme="minorBidi"/>
+          <w:b w:val="0"/>
+          <w:bCs w:val="0"/>
+          <w:color w:val="auto"/>
+          <w:sz w:val="22"/>
+          <w:szCs w:val="22"/>
+        </w:rPr>
         <w:id w:val="440180462"/>
         <w:docPartObj>
           <w:docPartGallery w:val="Table of Contents"/>
           <w:docPartUnique/>
         </w:docPartObj>
       </w:sdtPr>
-      <w:sdtEndPr>
-        <w:rPr>
-          <w:rFonts w:asciiTheme="minorHAnsi" w:eastAsiaTheme="minorHAnsi" w:hAnsiTheme="minorHAnsi" w:cstheme="minorBidi"/>
-          <w:b w:val="0"/>
-          <w:bCs w:val="0"/>
-          <w:color w:val="auto"/>
-          <w:sz w:val="22"/>
-          <w:szCs w:val="22"/>
-        </w:rPr>
-      </w:sdtEndPr>
       <w:sdtContent>
         <w:p>
           <w:pPr>
@@ -1728,22 +1726,49 @@
         <w:t>However,</w:t>
       </w:r>
       <w:r>
-        <w:t xml:space="preserve"> these positive impacts on a student’s life can easily be mitigated by the business of school and the constant rush to meet deadlines. Unless there is a well designed system of social events, it is unfortunately easy to pursue a familiar </w:t>
-      </w:r>
-      <w:r>
-        <w:t xml:space="preserve">individual schedule without branching out to discover all the diversity on a college campus. At the University of Alabama in Huntsville (UAH), </w:t>
-      </w:r>
-      <w:r>
+        <w:t xml:space="preserve"> these positive impacts on a student’s life can</w:t>
+      </w:r>
+      <w:r>
+        <w:t xml:space="preserve"> easily be mitigated by the busy</w:t>
+      </w:r>
+      <w:r>
+        <w:t xml:space="preserve">ness of school and the constant rush to meet deadlines. Unless there is a well designed system of social events, it is unfortunately easy to pursue a familiar </w:t>
+      </w:r>
+      <w:r>
+        <w:t xml:space="preserve">individual schedule without branching out to discover all the diversity on a college campus. </w:t>
+      </w:r>
+      <w:r>
+        <w:rPr>
+          <w:highlight w:val="cyan"/>
+        </w:rPr>
+        <w:t xml:space="preserve">At the University of Alabama in Huntsville (UAH), </w:t>
+      </w:r>
+      <w:r>
+        <w:rPr>
+          <w:highlight w:val="cyan"/>
+        </w:rPr>
         <w:t xml:space="preserve">much of the </w:t>
       </w:r>
       <w:r>
+        <w:rPr>
+          <w:highlight w:val="cyan"/>
+        </w:rPr>
         <w:t>weight of planning such events falls</w:t>
       </w:r>
       <w:r>
+        <w:rPr>
+          <w:highlight w:val="cyan"/>
+        </w:rPr>
         <w:t xml:space="preserve"> </w:t>
       </w:r>
       <w:r>
-        <w:t xml:space="preserve">on the Association for Campus Entertainment (ACE). </w:t>
+        <w:rPr>
+          <w:highlight w:val="cyan"/>
+        </w:rPr>
+        <w:t>on the Association for Campus Entertainment (ACE).</w:t>
+      </w:r>
+      <w:r>
+        <w:t xml:space="preserve"> </w:t>
       </w:r>
     </w:p>
     <w:p>
@@ -1800,10 +1825,25 @@
         <w:t xml:space="preserve">With </w:t>
       </w:r>
       <w:r>
-        <w:t xml:space="preserve">several proven fixes, ACE could easily pave the way to a more unified and </w:t>
-      </w:r>
-      <w:r>
-        <w:t xml:space="preserve">pleasant </w:t>
+        <w:t xml:space="preserve">several </w:t>
+      </w:r>
+      <w:r>
+        <w:rPr>
+          <w:highlight w:val="cyan"/>
+        </w:rPr>
+        <w:t>proven</w:t>
+      </w:r>
+      <w:r>
+        <w:t xml:space="preserve"> fixes, ACE could easily</w:t>
+      </w:r>
+      <w:r>
+        <w:t xml:space="preserve"> pave the way to a more unified</w:t>
+      </w:r>
+      <w:r>
+        <w:t xml:space="preserve"> and</w:t>
+      </w:r>
+      <w:r>
+        <w:t xml:space="preserve"> fun </w:t>
       </w:r>
       <w:r>
         <w:t>campus.</w:t>
@@ -1833,6 +1873,8 @@
       <w:pPr>
         <w:pStyle w:val="Heading1"/>
         <w:spacing w:before="0" w:line="240" w:lineRule="auto"/>
+        <w:ind w:left="0"/>
+        <w:jc w:val="center"/>
         <w:rPr>
           <w:color w:val="auto"/>
         </w:rPr>
@@ -1855,6 +1897,12 @@
         <w:rPr>
           <w:color w:val="auto"/>
         </w:rPr>
+        <w:t>E</w:t>
+      </w:r>
+      <w:r>
+        <w:rPr>
+          <w:color w:val="auto"/>
+        </w:rPr>
         <w:t xml:space="preserve"> </w:t>
       </w:r>
       <w:r>
@@ -1899,125 +1947,171 @@
         <w:t xml:space="preserve">interest. </w:t>
       </w:r>
       <w:r>
-        <w:t xml:space="preserve">As stated in an interview with professor and author Cassie </w:t>
+        <w:t>As stated in an interview with professor and author Cassie Mogilner, “The reason variety makes you feel happier over…longer periods of time is because it keeps you engaged. It offsets that potential for boredom and burnout”</w:t>
+      </w:r>
+      <w:r>
+        <w:t xml:space="preserve"> (Knowledge@Wharton). A variety of events would </w:t>
+      </w:r>
+      <w:r>
+        <w:t xml:space="preserve">aid students </w:t>
+      </w:r>
+      <w:r>
+        <w:t>by keeping them active and engaged.</w:t>
+      </w:r>
+    </w:p>
+    <w:p>
+      <w:pPr>
+        <w:spacing w:after="0" w:line="240" w:lineRule="auto"/>
+        <w:ind w:left="0" w:firstLine="720"/>
+      </w:pPr>
+    </w:p>
+    <w:p>
+      <w:pPr>
+        <w:spacing w:after="0" w:line="240" w:lineRule="auto"/>
+        <w:ind w:left="0" w:firstLine="720"/>
+      </w:pPr>
+      <w:r>
+        <w:t xml:space="preserve">Admittedly, some events need to resurface often. For instance, </w:t>
+      </w:r>
+      <w:r>
+        <w:t xml:space="preserve">Rock the </w:t>
       </w:r>
       <w:proofErr w:type="spellStart"/>
       <w:r>
-        <w:t>Mogilner</w:t>
+        <w:t>Rec</w:t>
       </w:r>
       <w:proofErr w:type="spellEnd"/>
       <w:r>
-        <w:t>, “The reason variety makes you feel happier over…longer periods of time is because it keeps you engaged. It offsets that potential for boredom and burnout”</w:t>
+        <w:t xml:space="preserve"> </w:t>
+      </w:r>
+      <w:r>
+        <w:t xml:space="preserve">is always a huge hit, hosting hundreds of people. </w:t>
+      </w:r>
+      <w:r>
+        <w:t>What makes these events so successful</w:t>
+      </w:r>
+      <w:r>
+        <w:t xml:space="preserve"> is their</w:t>
+      </w:r>
+      <w:r>
+        <w:t xml:space="preserve"> uniqueness and sheer fun. </w:t>
+      </w:r>
+      <w:r>
+        <w:t xml:space="preserve">However, many </w:t>
+      </w:r>
+      <w:r>
+        <w:t xml:space="preserve">simple </w:t>
+      </w:r>
+      <w:r>
+        <w:t xml:space="preserve">rehashes, such as paint nights, </w:t>
+      </w:r>
+      <w:r>
+        <w:t xml:space="preserve">would be better </w:t>
+      </w:r>
+      <w:r>
+        <w:t xml:space="preserve">occasionally </w:t>
+      </w:r>
+      <w:r>
+        <w:t xml:space="preserve">replaced with </w:t>
+      </w:r>
+      <w:r>
+        <w:t xml:space="preserve">other </w:t>
+      </w:r>
+      <w:r>
+        <w:t>uncommon</w:t>
+      </w:r>
+      <w:r>
+        <w:t xml:space="preserve"> events</w:t>
+      </w:r>
+      <w:r>
+        <w:t xml:space="preserve">. </w:t>
+      </w:r>
+    </w:p>
+    <w:p>
+      <w:pPr>
+        <w:spacing w:after="0" w:line="240" w:lineRule="auto"/>
+        <w:ind w:left="0" w:firstLine="720"/>
+      </w:pPr>
+    </w:p>
+    <w:p>
+      <w:pPr>
+        <w:spacing w:after="0" w:line="240" w:lineRule="auto"/>
+        <w:ind w:left="0" w:firstLine="720"/>
+      </w:pPr>
+      <w:r>
+        <w:t>Furthermore, i</w:t>
+      </w:r>
+      <w:r>
+        <w:t>n my research</w:t>
+      </w:r>
+      <w:r>
+        <w:t xml:space="preserve">, many sources </w:t>
+      </w:r>
+      <w:r>
+        <w:t xml:space="preserve">emphasize </w:t>
+      </w:r>
+      <w:r>
+        <w:t xml:space="preserve">the importance of </w:t>
+      </w:r>
+      <w:r>
+        <w:t xml:space="preserve">colleges </w:t>
+      </w:r>
+      <w:r>
+        <w:t xml:space="preserve">hosting clubs and activities fitting to a prospective student’s </w:t>
+      </w:r>
+      <w:r>
+        <w:t>entertainment choices</w:t>
       </w:r>
       <w:r>
         <w:t xml:space="preserve"> (</w:t>
       </w:r>
-      <w:proofErr w:type="spellStart"/>
-      <w:r>
-        <w:t>Knowledge@Wharton</w:t>
-      </w:r>
-      <w:proofErr w:type="spellEnd"/>
-      <w:r>
-        <w:t>). A variety of events would aid students in their studies by keeping them active and engaged.</w:t>
-      </w:r>
-    </w:p>
-    <w:p>
-      <w:pPr>
-        <w:spacing w:after="0" w:line="240" w:lineRule="auto"/>
-        <w:ind w:left="0" w:firstLine="720"/>
-      </w:pPr>
-    </w:p>
-    <w:p>
-      <w:pPr>
-        <w:spacing w:after="0" w:line="240" w:lineRule="auto"/>
-        <w:ind w:left="0" w:firstLine="720"/>
-      </w:pPr>
-      <w:r>
-        <w:t xml:space="preserve">Admittedly, some events need to resurface often. For instance, the Silent Disco is always a huge hit, hosting hundreds of people every year. </w:t>
-      </w:r>
-      <w:r>
-        <w:t>What makes these events so successful</w:t>
-      </w:r>
-      <w:r>
-        <w:t xml:space="preserve"> is their</w:t>
-      </w:r>
-      <w:r>
-        <w:t xml:space="preserve"> uniqueness and sheer fun. </w:t>
-      </w:r>
-      <w:r>
-        <w:t xml:space="preserve">However, many </w:t>
-      </w:r>
-      <w:r>
-        <w:t xml:space="preserve">simple </w:t>
-      </w:r>
-      <w:r>
-        <w:t xml:space="preserve">rehashes, such as paint nights, </w:t>
-      </w:r>
-      <w:r>
-        <w:t xml:space="preserve">would be better </w:t>
-      </w:r>
-      <w:r>
-        <w:t xml:space="preserve">occasionally </w:t>
-      </w:r>
-      <w:r>
-        <w:t>replaced with other</w:t>
+      <w:r>
+        <w:t>Grove</w:t>
+      </w:r>
+      <w:r>
+        <w:t xml:space="preserve">). </w:t>
+      </w:r>
+      <w:r>
+        <w:t xml:space="preserve">If UAH offers a wider variety of events, we will appear more attractive to a wider variety of potential students. </w:t>
+      </w:r>
+      <w:r>
+        <w:t xml:space="preserve">Not only will </w:t>
+      </w:r>
+      <w:r>
+        <w:t>variety</w:t>
       </w:r>
       <w:r>
         <w:t xml:space="preserve"> </w:t>
       </w:r>
       <w:r>
-        <w:t>uncommon</w:t>
-      </w:r>
-      <w:r>
-        <w:t xml:space="preserve"> events</w:t>
-      </w:r>
-      <w:r>
-        <w:t xml:space="preserve">. </w:t>
-      </w:r>
-    </w:p>
-    <w:p>
-      <w:pPr>
-        <w:spacing w:after="0" w:line="240" w:lineRule="auto"/>
-        <w:ind w:left="0" w:firstLine="720"/>
-      </w:pPr>
-    </w:p>
-    <w:p>
-      <w:pPr>
-        <w:spacing w:after="0" w:line="240" w:lineRule="auto"/>
-        <w:ind w:left="0" w:firstLine="720"/>
-      </w:pPr>
-      <w:r>
-        <w:t>Furthermore, i</w:t>
-      </w:r>
-      <w:r>
-        <w:t>n my research</w:t>
-      </w:r>
-      <w:r>
-        <w:t xml:space="preserve">, many sources cite the importance of </w:t>
-      </w:r>
-      <w:r>
-        <w:t xml:space="preserve">colleges </w:t>
-      </w:r>
-      <w:r>
-        <w:t xml:space="preserve">hosting clubs and activities fitting to a prospective student’s </w:t>
-      </w:r>
-      <w:r>
-        <w:t>entertainment choices</w:t>
-      </w:r>
-      <w:r>
-        <w:t xml:space="preserve"> (</w:t>
-      </w:r>
-      <w:r>
-        <w:t>Grove</w:t>
-      </w:r>
-      <w:r>
-        <w:t xml:space="preserve">). </w:t>
-      </w:r>
-      <w:r>
-        <w:t xml:space="preserve">If UAH offers a wider variety of events, we will appear more attractive to a wider variety of potential students. </w:t>
-      </w:r>
-      <w:r>
-        <w:t xml:space="preserve">Not only will it attract a wider range of attendees, but it will also allow each participant to engage in meet and connect with others of different interests, building a connected, yet diverse, community at UAH. </w:t>
+        <w:t xml:space="preserve">attract a </w:t>
+      </w:r>
+      <w:r>
+        <w:t xml:space="preserve">wider range of attendees, but it </w:t>
+      </w:r>
+      <w:r>
+        <w:t>will also allow each participant to engage in</w:t>
+      </w:r>
+      <w:r>
+        <w:t>,</w:t>
+      </w:r>
+      <w:r>
+        <w:t xml:space="preserve"> meet</w:t>
+      </w:r>
+      <w:r>
+        <w:t>,</w:t>
+      </w:r>
+      <w:r>
+        <w:t xml:space="preserve"> and connect wit</w:t>
+      </w:r>
+      <w:r>
+        <w:t>h others of different interests. This will build</w:t>
+      </w:r>
+      <w:r>
+        <w:t xml:space="preserve"> a connected,</w:t>
+      </w:r>
+      <w:r>
+        <w:t xml:space="preserve"> yet diverse, community at UAH.</w:t>
       </w:r>
     </w:p>
     <w:p>
@@ -2082,17 +2176,32 @@
         <w:t>Several different universities host exciting events that UAH would benefit also implementi</w:t>
       </w:r>
       <w:r>
-        <w:t>ng. Here are a few examples:</w:t>
-      </w:r>
-      <w:r>
+        <w:t xml:space="preserve">ng. Here are a few </w:t>
+      </w:r>
+      <w:r>
+        <w:rPr>
+          <w:highlight w:val="cyan"/>
+        </w:rPr>
+        <w:t>examples:</w:t>
+      </w:r>
+      <w:r>
+        <w:rPr>
+          <w:highlight w:val="cyan"/>
+        </w:rPr>
         <w:t xml:space="preserve"> Music and Dance Festival, </w:t>
       </w:r>
       <w:proofErr w:type="spellStart"/>
       <w:r>
+        <w:rPr>
+          <w:highlight w:val="cyan"/>
+        </w:rPr>
         <w:t>FallFest</w:t>
       </w:r>
       <w:proofErr w:type="spellEnd"/>
       <w:r>
+        <w:rPr>
+          <w:highlight w:val="cyan"/>
+        </w:rPr>
         <w:t>, and Circus.</w:t>
       </w:r>
     </w:p>
@@ -2145,10 +2254,10 @@
     <w:p>
       <w:pPr>
         <w:spacing w:after="0" w:line="240" w:lineRule="auto"/>
-        <w:ind w:left="0"/>
-      </w:pPr>
-      <w:r>
-        <w:t xml:space="preserve">Ohio University annually hosts a music and dance festival, bringing together and </w:t>
+        <w:ind w:left="0" w:firstLine="720"/>
+      </w:pPr>
+      <w:r>
+        <w:t xml:space="preserve">Ohio University annually hosts a music and dance festival, </w:t>
       </w:r>
       <w:proofErr w:type="gramStart"/>
       <w:r>
@@ -2156,7 +2265,13 @@
       </w:r>
       <w:proofErr w:type="gramEnd"/>
       <w:r>
-        <w:t xml:space="preserve"> a diverse plethora of cultures</w:t>
+        <w:t xml:space="preserve"> a plethora</w:t>
+      </w:r>
+      <w:r>
+        <w:t xml:space="preserve"> </w:t>
+      </w:r>
+      <w:r>
+        <w:t>of cultures</w:t>
       </w:r>
       <w:r>
         <w:t xml:space="preserve"> (</w:t>
@@ -2165,10 +2280,36 @@
         <w:t>Ohio).</w:t>
       </w:r>
       <w:r>
-        <w:t xml:space="preserve"> ACE could change up the routine in events by throwing a</w:t>
-      </w:r>
-      <w:r>
-        <w:t xml:space="preserve"> similar festival centered on music and dance.</w:t>
+        <w:t xml:space="preserve"> </w:t>
+      </w:r>
+      <w:r>
+        <w:t xml:space="preserve">At UAH, the Indian Student Organization regularly hosts a Happy </w:t>
+      </w:r>
+      <w:proofErr w:type="spellStart"/>
+      <w:r>
+        <w:t>Diwali</w:t>
+      </w:r>
+      <w:proofErr w:type="spellEnd"/>
+      <w:r>
+        <w:t xml:space="preserve">, showcasing vibrant cultural costumes and dances. I personally enjoyed attending along with many other excited students and families. Multicultural events have proven themselves to attract large audiences; </w:t>
+      </w:r>
+      <w:r>
+        <w:t>ACE could</w:t>
+      </w:r>
+      <w:r>
+        <w:t xml:space="preserve"> f</w:t>
+      </w:r>
+      <w:r>
+        <w:t>ollow suite and</w:t>
+      </w:r>
+      <w:r>
+        <w:t xml:space="preserve"> change up the routine in events by throwing a similar festival centered on </w:t>
+      </w:r>
+      <w:r>
+        <w:t xml:space="preserve">worldwide </w:t>
+      </w:r>
+      <w:r>
+        <w:t>music and dance.</w:t>
       </w:r>
     </w:p>
     <w:p>
@@ -2183,7 +2324,7 @@
         <w:spacing w:before="0" w:line="240" w:lineRule="auto"/>
         <w:ind w:left="0"/>
         <w:rPr>
-          <w:rFonts w:asciiTheme="minorHAnsi" w:hAnsiTheme="minorHAnsi" w:cstheme="minorHAnsi"/>
+          <w:rFonts w:cstheme="minorHAnsi"/>
           <w:color w:val="auto"/>
           <w:sz w:val="24"/>
           <w:szCs w:val="24"/>
@@ -2193,7 +2334,7 @@
       <w:proofErr w:type="spellStart"/>
       <w:r>
         <w:rPr>
-          <w:rFonts w:asciiTheme="minorHAnsi" w:hAnsiTheme="minorHAnsi" w:cstheme="minorHAnsi"/>
+          <w:rFonts w:cstheme="minorHAnsi"/>
           <w:color w:val="auto"/>
           <w:sz w:val="24"/>
           <w:szCs w:val="24"/>
@@ -2215,7 +2356,7 @@
     <w:p>
       <w:pPr>
         <w:spacing w:after="0" w:line="240" w:lineRule="auto"/>
-        <w:ind w:left="0"/>
+        <w:ind w:left="0" w:firstLine="720"/>
       </w:pPr>
       <w:r>
         <w:t xml:space="preserve">West Virginia University annually holds a wildly popular </w:t>
@@ -2226,7 +2367,13 @@
       </w:r>
       <w:proofErr w:type="spellEnd"/>
       <w:r>
-        <w:t>, bringing in often little known artists for a vivid outdoor concert (</w:t>
+        <w:t xml:space="preserve">, bringing in </w:t>
+      </w:r>
+      <w:r>
+        <w:t xml:space="preserve">music artists </w:t>
+      </w:r>
+      <w:r>
+        <w:t>for a vivid outdoor concert (</w:t>
       </w:r>
       <w:r>
         <w:t>Walker</w:t>
@@ -2235,32 +2382,28 @@
         <w:t>).</w:t>
       </w:r>
       <w:r>
-        <w:t xml:space="preserve"> While UAH holds a number of “Week of Welcome” events, there’s hardly a defining event that kicks off the semester. </w:t>
-      </w:r>
-      <w:proofErr w:type="spellStart"/>
-      <w:r>
-        <w:t>Ahuge</w:t>
-      </w:r>
-      <w:proofErr w:type="spellEnd"/>
-      <w:r>
-        <w:t xml:space="preserve"> outdoor concert or</w:t>
+        <w:t xml:space="preserve"> While UAH holds a number of “Week of Welcome” events, there’s hardly a defining event that kicks off the semester. A</w:t>
       </w:r>
       <w:r>
         <w:t xml:space="preserve"> </w:t>
       </w:r>
-    </w:p>
-    <w:p>
-      <w:pPr>
-        <w:spacing w:after="0" w:line="240" w:lineRule="auto"/>
-        <w:ind w:left="0"/>
-      </w:pPr>
-      <w:proofErr w:type="gramStart"/>
-      <w:r>
-        <w:t>similar</w:t>
-      </w:r>
-      <w:proofErr w:type="gramEnd"/>
-      <w:r>
-        <w:t xml:space="preserve"> large event could help fire up students for the rest of the semester’s journey. </w:t>
+      <w:r>
+        <w:t>huge outdoor concert or</w:t>
+      </w:r>
+      <w:r>
+        <w:t xml:space="preserve"> s</w:t>
+      </w:r>
+      <w:r>
+        <w:t>imilarly</w:t>
+      </w:r>
+      <w:r>
+        <w:t xml:space="preserve"> large event could help fire up students for the rest of the semester</w:t>
+      </w:r>
+      <w:r>
+        <w:t>.</w:t>
+      </w:r>
+      <w:r>
+        <w:t xml:space="preserve"> </w:t>
       </w:r>
     </w:p>
     <w:p>
@@ -2281,7 +2424,7 @@
       <w:r>
         <w:rPr>
           <w:rStyle w:val="Heading2Char"/>
-          <w:rFonts w:asciiTheme="minorHAnsi" w:hAnsiTheme="minorHAnsi" w:cstheme="minorHAnsi"/>
+          <w:rFonts w:cstheme="minorHAnsi"/>
           <w:color w:val="auto"/>
           <w:sz w:val="24"/>
           <w:szCs w:val="24"/>
@@ -2345,9 +2488,10 @@
     <w:p>
       <w:pPr>
         <w:spacing w:after="0" w:line="240" w:lineRule="auto"/>
-        <w:ind w:left="0"/>
-      </w:pPr>
-      <w:r>
+        <w:ind w:left="0" w:firstLine="720"/>
+      </w:pPr>
+      <w:r>
+        <w:lastRenderedPageBreak/>
         <w:t xml:space="preserve">Florida State University will be hosting a circus trip this Friday, free to all FSU students (FSU). </w:t>
       </w:r>
       <w:r>
@@ -2360,8 +2504,13 @@
         <w:ind w:left="0" w:firstLine="720"/>
       </w:pPr>
       <w:r>
-        <w:lastRenderedPageBreak/>
-        <w:t xml:space="preserve">Those are only a few examples of the vast expanse of events explored </w:t>
+        <w:t>Th</w:t>
+      </w:r>
+      <w:r>
+        <w:t>e</w:t>
+      </w:r>
+      <w:r>
+        <w:t xml:space="preserve">se are only a few examples of the vast expanse of events explored </w:t>
       </w:r>
       <w:r>
         <w:t xml:space="preserve">by colleges </w:t>
@@ -2396,7 +2545,7 @@
     <w:p>
       <w:pPr>
         <w:pStyle w:val="Heading1"/>
-        <w:spacing w:before="0"/>
+        <w:spacing w:before="0" w:line="240" w:lineRule="auto"/>
         <w:ind w:left="0"/>
         <w:jc w:val="center"/>
         <w:rPr>
@@ -2420,6 +2569,12 @@
         <w:rPr>
           <w:color w:val="auto"/>
         </w:rPr>
+        <w:t>E</w:t>
+      </w:r>
+      <w:r>
+        <w:rPr>
+          <w:color w:val="auto"/>
+        </w:rPr>
         <w:t xml:space="preserve"> </w:t>
       </w:r>
       <w:r>
@@ -2452,13 +2607,22 @@
         <w:t xml:space="preserve">Referring back to the ice cream analogy, while a variety in ice cream choices is attractive, so is a sheer multitude of choices. </w:t>
       </w:r>
       <w:r>
-        <w:t>Giving students the power to choose from a large selection of events at different time throughout the week will</w:t>
+        <w:t>Giving students the power to choose from a large selection of events at different time</w:t>
+      </w:r>
+      <w:r>
+        <w:t>s</w:t>
+      </w:r>
+      <w:r>
+        <w:t xml:space="preserve"> throughout the week will</w:t>
       </w:r>
       <w:r>
         <w:t xml:space="preserve"> allow for many </w:t>
       </w:r>
       <w:r>
-        <w:t>proactive study breaks that ultimately</w:t>
+        <w:t>proactive</w:t>
+      </w:r>
+      <w:r>
+        <w:t xml:space="preserve"> study breaks that ultimately</w:t>
       </w:r>
       <w:r>
         <w:t xml:space="preserve"> boost </w:t>
@@ -2467,7 +2631,10 @@
         <w:t>morale</w:t>
       </w:r>
       <w:r>
-        <w:t xml:space="preserve"> and ability to focus on studies. </w:t>
+        <w:t xml:space="preserve"> a</w:t>
+      </w:r>
+      <w:r>
+        <w:t>nd ability to focus on studies.</w:t>
       </w:r>
     </w:p>
     <w:p>
@@ -2506,36 +2673,70 @@
         <w:t xml:space="preserve">). </w:t>
       </w:r>
       <w:r>
-        <w:t xml:space="preserve">Regardless of these physical and mental advantages, more events </w:t>
+        <w:t xml:space="preserve">In addition to </w:t>
+      </w:r>
+      <w:r>
+        <w:t>these physical and mental advantages, more events give students more opportunities to build l</w:t>
+      </w:r>
+      <w:r>
+        <w:t>asting memories and friendships</w:t>
+      </w:r>
+      <w:r>
+        <w:t xml:space="preserve">. </w:t>
       </w:r>
       <w:proofErr w:type="gramStart"/>
       <w:r>
-        <w:t>gives</w:t>
+        <w:rPr>
+          <w:highlight w:val="cyan"/>
+        </w:rPr>
+        <w:t>support</w:t>
       </w:r>
       <w:proofErr w:type="gramEnd"/>
       <w:r>
-        <w:t xml:space="preserve"> students more opportunities to build l</w:t>
-      </w:r>
-      <w:r>
-        <w:t>asting memories and friendships</w:t>
-      </w:r>
-      <w:r>
-        <w:t xml:space="preserve">. </w:t>
-      </w:r>
-    </w:p>
-    <w:p>
-      <w:pPr>
-        <w:spacing w:after="0" w:line="240" w:lineRule="auto"/>
-        <w:ind w:left="0"/>
-      </w:pPr>
-    </w:p>
-    <w:p>
-      <w:pPr>
-        <w:spacing w:after="0" w:line="240" w:lineRule="auto"/>
-        <w:ind w:left="0" w:firstLine="720"/>
-      </w:pPr>
-      <w:r>
-        <w:t>This brings up the question: how can ACE host numerous events that are exciting</w:t>
+        <w:rPr>
+          <w:highlight w:val="cyan"/>
+        </w:rPr>
+        <w:t xml:space="preserve"> more?</w:t>
+      </w:r>
+    </w:p>
+    <w:p>
+      <w:pPr>
+        <w:spacing w:after="0" w:line="240" w:lineRule="auto"/>
+        <w:ind w:left="0"/>
+      </w:pPr>
+    </w:p>
+    <w:p>
+      <w:pPr>
+        <w:spacing w:after="0" w:line="240" w:lineRule="auto"/>
+        <w:ind w:left="0" w:firstLine="720"/>
+      </w:pPr>
+      <w:r>
+        <w:rPr>
+          <w:highlight w:val="yellow"/>
+        </w:rPr>
+        <w:t>This</w:t>
+      </w:r>
+      <w:r>
+        <w:t xml:space="preserve"> [[</w:t>
+      </w:r>
+      <w:proofErr w:type="spellStart"/>
+      <w:r>
+        <w:t>wat</w:t>
+      </w:r>
+      <w:proofErr w:type="spellEnd"/>
+      <w:r>
+        <w:t xml:space="preserve"> is this]</w:t>
+      </w:r>
+      <w:proofErr w:type="gramStart"/>
+      <w:r>
+        <w:t xml:space="preserve">] </w:t>
+      </w:r>
+      <w:r>
+        <w:t xml:space="preserve"> brings</w:t>
+      </w:r>
+      <w:proofErr w:type="gramEnd"/>
+      <w:r>
+        <w:t xml:space="preserve"> up the question: how can ACE host numerous events that are exciting</w:t>
       </w:r>
       <w:r>
         <w:t xml:space="preserve"> and various while not being too costly</w:t>
@@ -2547,10 +2748,28 @@
         <w:t>cost effective</w:t>
       </w:r>
       <w:r>
-        <w:t xml:space="preserve">, weekday events should often be smaller, saving the bigger events for weekends. This will also prove beneficial to students during the week as large events can impede on much precious study time. </w:t>
-      </w:r>
-      <w:r>
-        <w:t xml:space="preserve">There doesn’t have to be a direct correlation between money invested in an event and its success. College students are quite proficient at entertaining themselves without much help; they just need a meeting time and common theme. For example, </w:t>
+        <w:t xml:space="preserve">, weekday events should often be smaller, saving the bigger events for weekends. This will also prove beneficial to students during the week as large events can impede on </w:t>
+      </w:r>
+      <w:r>
+        <w:rPr>
+          <w:highlight w:val="yellow"/>
+        </w:rPr>
+        <w:t>much precious</w:t>
+      </w:r>
+      <w:r>
+        <w:t xml:space="preserve"> </w:t>
+      </w:r>
+      <w:r>
+        <w:t xml:space="preserve">[[maybe student’s limited]] </w:t>
+      </w:r>
+      <w:r>
+        <w:t xml:space="preserve">study time. </w:t>
+      </w:r>
+      <w:r>
+        <w:t>There does no</w:t>
+      </w:r>
+      <w:r>
+        <w:t xml:space="preserve">t have to be a direct correlation between money invested in an event and its success. College students are quite proficient at entertaining themselves without much help; they just need a meeting time and common theme. For example, </w:t>
       </w:r>
       <w:r>
         <w:t xml:space="preserve">my experience with the </w:t>
@@ -2565,15 +2784,40 @@
         <w:t xml:space="preserve">mentioned in the introduction </w:t>
       </w:r>
       <w:r>
-        <w:t xml:space="preserve">was a blast with the sole investments being simply flags and advertisements. Having a simple rally point can be certainly </w:t>
-      </w:r>
-      <w:proofErr w:type="gramStart"/>
-      <w:r>
+        <w:t>was a blast with the sole investments being flags and advertisements. Hav</w:t>
+      </w:r>
+      <w:r>
+        <w:t xml:space="preserve">ing a simple rally point can </w:t>
+      </w:r>
+      <w:r>
+        <w:t xml:space="preserve">certainly </w:t>
+      </w:r>
+      <w:r>
+        <w:rPr>
+          <w:highlight w:val="yellow"/>
+        </w:rPr>
         <w:t>provide</w:t>
       </w:r>
-      <w:proofErr w:type="gramEnd"/>
-      <w:r>
-        <w:t xml:space="preserve"> loads of fun. Therefore, providing more events should not be drastic to ACE’s budget, and improve student life. </w:t>
+      <w:r>
+        <w:t xml:space="preserve"> loads of fun. </w:t>
+      </w:r>
+      <w:r>
+        <w:rPr>
+          <w:highlight w:val="yellow"/>
+        </w:rPr>
+        <w:t>Therefore,</w:t>
+      </w:r>
+      <w:r>
+        <w:t xml:space="preserve"> </w:t>
+      </w:r>
+      <w:r>
+        <w:rPr>
+          <w:highlight w:val="yellow"/>
+        </w:rPr>
+        <w:t>providing</w:t>
+      </w:r>
+      <w:r>
+        <w:t xml:space="preserve"> more events should not be drastic to ACE’s budget, and improve student life. </w:t>
       </w:r>
       <w:r>
         <w:t>Again, viewing other school</w:t>
@@ -2585,7 +2829,10 @@
         <w:t>’</w:t>
       </w:r>
       <w:r>
-        <w:t xml:space="preserve"> event line up can prove helpful. </w:t>
+        <w:t xml:space="preserve"> event line</w:t>
+      </w:r>
+      <w:r>
+        <w:t xml:space="preserve">up can prove helpful. </w:t>
       </w:r>
     </w:p>
     <w:p>
@@ -2597,7 +2844,7 @@
     <w:p>
       <w:pPr>
         <w:pStyle w:val="Heading1"/>
-        <w:spacing w:before="0"/>
+        <w:spacing w:before="0" w:line="240" w:lineRule="auto"/>
         <w:ind w:left="0"/>
         <w:jc w:val="center"/>
         <w:rPr>
@@ -2630,17 +2877,11 @@
         <w:spacing w:after="0" w:line="240" w:lineRule="auto"/>
         <w:ind w:left="0"/>
       </w:pPr>
-      <w:r>
-        <w:rPr>
-          <w:highlight w:val="yellow"/>
-        </w:rPr>
-        <w:t>ADD LITTLE THESIS HERE</w:t>
-      </w:r>
-    </w:p>
-    <w:p>
-      <w:pPr>
-        <w:spacing w:after="0" w:line="240" w:lineRule="auto"/>
-        <w:ind w:left="0" w:firstLine="720"/>
+    </w:p>
+    <w:p>
+      <w:pPr>
+        <w:spacing w:after="0" w:line="240" w:lineRule="auto"/>
+        <w:ind w:left="0"/>
       </w:pPr>
     </w:p>
     <w:p>
@@ -2649,7 +2890,7 @@
         <w:spacing w:before="0" w:line="240" w:lineRule="auto"/>
         <w:ind w:left="0"/>
         <w:rPr>
-          <w:rFonts w:asciiTheme="minorHAnsi" w:hAnsiTheme="minorHAnsi" w:cstheme="minorHAnsi"/>
+          <w:rFonts w:cstheme="minorHAnsi"/>
           <w:color w:val="auto"/>
           <w:sz w:val="24"/>
           <w:szCs w:val="24"/>
@@ -2658,7 +2899,7 @@
       <w:bookmarkStart w:id="8" w:name="_Toc511922129"/>
       <w:r>
         <w:rPr>
-          <w:rFonts w:asciiTheme="minorHAnsi" w:hAnsiTheme="minorHAnsi" w:cstheme="minorHAnsi"/>
+          <w:rFonts w:cstheme="minorHAnsi"/>
           <w:color w:val="auto"/>
           <w:sz w:val="24"/>
           <w:szCs w:val="24"/>
@@ -2679,7 +2920,7 @@
     <w:p>
       <w:pPr>
         <w:spacing w:after="0" w:line="240" w:lineRule="auto"/>
-        <w:ind w:left="0"/>
+        <w:ind w:left="0" w:firstLine="720"/>
       </w:pPr>
       <w:r>
         <w:t>Clemson University will soon be hosting an “Atlanta-Nashville Tour,” showing students around different cities</w:t>
@@ -2691,7 +2932,40 @@
         <w:t xml:space="preserve"> </w:t>
       </w:r>
       <w:r>
-        <w:t>UAH could adopt a similar concept and have a “Huntsville Explore Day” where students ride bikes downtown, visit the Space and Rocket Center, and hit up a local food joint. This is particularly useful in introducing non-local students to the area, and most purchases will be in the students’ expense.</w:t>
+        <w:t>UAH could adopt a similar concep</w:t>
+      </w:r>
+      <w:r>
+        <w:t>t and have a “Huntsville Exploration</w:t>
+      </w:r>
+      <w:r>
+        <w:t xml:space="preserve"> Day” where students ride bikes downtown, visit the Space and Rocket Center, and </w:t>
+      </w:r>
+      <w:r>
+        <w:rPr>
+          <w:highlight w:val="yellow"/>
+        </w:rPr>
+        <w:t>hit up</w:t>
+      </w:r>
+      <w:r>
+        <w:t xml:space="preserve"> a local food joint. </w:t>
+      </w:r>
+      <w:r>
+        <w:t>Events such as this would be</w:t>
+      </w:r>
+      <w:r>
+        <w:t xml:space="preserve"> particularly useful </w:t>
+      </w:r>
+      <w:r>
+        <w:t>to introduce</w:t>
+      </w:r>
+      <w:r>
+        <w:t xml:space="preserve"> non-local students to the area, and most purchases w</w:t>
+      </w:r>
+      <w:r>
+        <w:t>ould</w:t>
+      </w:r>
+      <w:r>
+        <w:t xml:space="preserve"> be in the students’ expense.</w:t>
       </w:r>
     </w:p>
     <w:p>
@@ -2706,7 +2980,7 @@
         <w:spacing w:before="0" w:line="240" w:lineRule="auto"/>
         <w:ind w:left="0"/>
         <w:rPr>
-          <w:rFonts w:asciiTheme="minorHAnsi" w:hAnsiTheme="minorHAnsi" w:cstheme="minorHAnsi"/>
+          <w:rFonts w:cstheme="minorHAnsi"/>
           <w:color w:val="auto"/>
           <w:sz w:val="24"/>
           <w:szCs w:val="24"/>
@@ -2715,7 +2989,7 @@
       <w:bookmarkStart w:id="9" w:name="_Toc511922130"/>
       <w:r>
         <w:rPr>
-          <w:rFonts w:asciiTheme="minorHAnsi" w:hAnsiTheme="minorHAnsi" w:cstheme="minorHAnsi"/>
+          <w:rFonts w:cstheme="minorHAnsi"/>
           <w:color w:val="auto"/>
           <w:sz w:val="24"/>
           <w:szCs w:val="24"/>
@@ -2735,14 +3009,17 @@
     <w:p>
       <w:pPr>
         <w:spacing w:after="0" w:line="240" w:lineRule="auto"/>
-        <w:ind w:left="0"/>
-      </w:pPr>
-      <w:r>
-        <w:t xml:space="preserve">Berkeley University of California will be hosting a swing dance to live jazz music. ACE could throw a similar party. Live music is not a requirement if funds are a problem, but it would be a huge selling point. In fact, UAH already has a swing dancing club; why not collaborate with them to put a spotlight on a particular swing dance time? In this case, ACE would need not find a </w:t>
-      </w:r>
+        <w:ind w:left="0" w:firstLine="720"/>
+      </w:pPr>
       <w:r>
         <w:lastRenderedPageBreak/>
-        <w:t>swing instructor or arrange music, as the swing dance club will handle all of that. ACE will simply advertise one of the swing dances, which could attract a number of students.</w:t>
+        <w:t xml:space="preserve">Berkeley University of California will be hosting a swing dance to live jazz music. ACE could throw a similar party. Live music is not a requirement if funds are a problem, but it would be a huge selling point. In fact, UAH already has a swing dancing club; why not collaborate with them to put a spotlight on a particular swing dance time? In this case, ACE would need not find a swing instructor or arrange music, as the swing dance club will handle all of that. ACE </w:t>
+      </w:r>
+      <w:r>
+        <w:t>could then</w:t>
+      </w:r>
+      <w:r>
+        <w:t xml:space="preserve"> simply advertise one of the swing dances, which could attract a number of students.</w:t>
       </w:r>
     </w:p>
     <w:p>
@@ -2757,7 +3034,7 @@
         <w:spacing w:before="0" w:line="240" w:lineRule="auto"/>
         <w:ind w:left="0"/>
         <w:rPr>
-          <w:rFonts w:asciiTheme="minorHAnsi" w:hAnsiTheme="minorHAnsi" w:cstheme="minorHAnsi"/>
+          <w:rFonts w:cstheme="minorHAnsi"/>
           <w:color w:val="auto"/>
           <w:sz w:val="24"/>
           <w:szCs w:val="24"/>
@@ -2767,7 +3044,7 @@
       <w:proofErr w:type="spellStart"/>
       <w:r>
         <w:rPr>
-          <w:rFonts w:asciiTheme="minorHAnsi" w:hAnsiTheme="minorHAnsi" w:cstheme="minorHAnsi"/>
+          <w:rFonts w:cstheme="minorHAnsi"/>
           <w:color w:val="auto"/>
           <w:sz w:val="24"/>
           <w:szCs w:val="24"/>
@@ -2789,7 +3066,7 @@
     <w:p>
       <w:pPr>
         <w:spacing w:after="0" w:line="240" w:lineRule="auto"/>
-        <w:ind w:left="0"/>
+        <w:ind w:left="0" w:firstLine="720"/>
       </w:pPr>
       <w:r>
         <w:t xml:space="preserve">The University of Iowa takes the yard game </w:t>
@@ -2800,7 +3077,13 @@
       </w:r>
       <w:proofErr w:type="spellEnd"/>
       <w:r>
-        <w:t xml:space="preserve"> so seriously they have intramural teams for it</w:t>
+        <w:t xml:space="preserve"> so seriously </w:t>
+      </w:r>
+      <w:r>
+        <w:t xml:space="preserve">that </w:t>
+      </w:r>
+      <w:r>
+        <w:t>they have intramural teams for it</w:t>
       </w:r>
       <w:r>
         <w:t xml:space="preserve"> (Intramural)</w:t>
@@ -2859,7 +3142,19 @@
         <w:rPr>
           <w:color w:val="auto"/>
         </w:rPr>
-        <w:t>RATIONAL FOR BETTER ADVERTISING</w:t>
+        <w:t>RATIONAL</w:t>
+      </w:r>
+      <w:r>
+        <w:rPr>
+          <w:color w:val="auto"/>
+        </w:rPr>
+        <w:t>E</w:t>
+      </w:r>
+      <w:r>
+        <w:rPr>
+          <w:color w:val="auto"/>
+        </w:rPr>
+        <w:t xml:space="preserve"> FOR BETTER ADVERTISING</w:t>
       </w:r>
       <w:bookmarkEnd w:id="11"/>
     </w:p>
@@ -2889,6 +3184,9 @@
       </w:r>
       <w:r>
         <w:t xml:space="preserve">Though more events covering wider spread of interests would indeed improve campus entertainment, better advertisement would allow for a larger </w:t>
+      </w:r>
+      <w:r>
+        <w:t>[[participation from the entire student body]]</w:t>
       </w:r>
     </w:p>
     <w:p>
@@ -3177,15 +3475,7 @@
         <w:t xml:space="preserve">. </w:t>
       </w:r>
       <w:r>
-        <w:t>“</w:t>
-      </w:r>
-      <w:proofErr w:type="spellStart"/>
-      <w:r>
-        <w:t>Knowledge@Wharton</w:t>
-      </w:r>
-      <w:proofErr w:type="spellEnd"/>
-      <w:r>
-        <w:t>.” </w:t>
+        <w:t>“Knowledge@Wharton.” </w:t>
       </w:r>
       <w:r>
         <w:t xml:space="preserve"> </w:t>
@@ -3196,13 +3486,8 @@
         <w:spacing w:after="0" w:line="240" w:lineRule="auto"/>
         <w:ind w:left="0" w:firstLine="720"/>
       </w:pPr>
-      <w:proofErr w:type="spellStart"/>
-      <w:r>
-        <w:t>Knowledge@Wharton</w:t>
-      </w:r>
-      <w:proofErr w:type="spellEnd"/>
-      <w:r>
-        <w:t xml:space="preserve">, Wharton School, 25 Mar. 2015, </w:t>
+      <w:r>
+        <w:t xml:space="preserve">Knowledge@Wharton, Wharton School, 25 Mar. 2015, </w:t>
       </w:r>
     </w:p>
     <w:p>
@@ -3452,7 +3737,7 @@
               <w:b/>
               <w:noProof/>
             </w:rPr>
-            <w:t>5</w:t>
+            <w:t>6</w:t>
           </w:r>
         </w:fldSimple>
       </w:p>
@@ -4431,7 +4716,7 @@
 </file>
 
 <file path=customXml/itemProps1.xml><?xml version="1.0" encoding="utf-8"?>
-<ds:datastoreItem xmlns:ds="http://schemas.openxmlformats.org/officeDocument/2006/customXml" ds:itemID="{C8B191CB-B5EC-4EAB-9692-95436C79B7BF}">
+<ds:datastoreItem xmlns:ds="http://schemas.openxmlformats.org/officeDocument/2006/customXml" ds:itemID="{BFB1EAAB-D307-40EA-A588-4DD62434E00A}">
   <ds:schemaRefs>
     <ds:schemaRef ds:uri="http://schemas.openxmlformats.org/officeDocument/2006/bibliography"/>
   </ds:schemaRefs>

</xml_diff>

<commit_message>
About done with draft
</commit_message>
<xml_diff>
--- a/jsclay_ProjectDraft.docx
+++ b/jsclay_ProjectDraft.docx
@@ -345,7 +345,7 @@
           <w:r>
             <w:fldChar w:fldCharType="separate"/>
           </w:r>
-          <w:hyperlink w:anchor="_Toc512116029" w:history="1">
+          <w:hyperlink w:anchor="_Toc512177733" w:history="1">
             <w:r>
               <w:rPr>
                 <w:rStyle w:val="Hyperlink"/>
@@ -373,7 +373,7 @@
                 <w:noProof/>
                 <w:webHidden/>
               </w:rPr>
-              <w:instrText xml:space="preserve"> PAGEREF _Toc512116029 \h </w:instrText>
+              <w:instrText xml:space="preserve"> PAGEREF _Toc512177733 \h </w:instrText>
             </w:r>
             <w:r>
               <w:rPr>
@@ -393,7 +393,7 @@
                 <w:noProof/>
                 <w:webHidden/>
               </w:rPr>
-              <w:t>4</w:t>
+              <w:t>3</w:t>
             </w:r>
             <w:r>
               <w:rPr>
@@ -415,7 +415,7 @@
               <w:noProof/>
             </w:rPr>
           </w:pPr>
-          <w:hyperlink w:anchor="_Toc512116030" w:history="1">
+          <w:hyperlink w:anchor="_Toc512177734" w:history="1">
             <w:r>
               <w:rPr>
                 <w:rStyle w:val="Hyperlink"/>
@@ -442,7 +442,7 @@
                 <w:noProof/>
                 <w:webHidden/>
               </w:rPr>
-              <w:instrText xml:space="preserve"> PAGEREF _Toc512116030 \h </w:instrText>
+              <w:instrText xml:space="preserve"> PAGEREF _Toc512177734 \h </w:instrText>
             </w:r>
             <w:r>
               <w:rPr>
@@ -462,7 +462,7 @@
                 <w:noProof/>
                 <w:webHidden/>
               </w:rPr>
-              <w:t>5</w:t>
+              <w:t>4</w:t>
             </w:r>
             <w:r>
               <w:rPr>
@@ -484,7 +484,7 @@
               <w:noProof/>
             </w:rPr>
           </w:pPr>
-          <w:hyperlink w:anchor="_Toc512116031" w:history="1">
+          <w:hyperlink w:anchor="_Toc512177735" w:history="1">
             <w:r>
               <w:rPr>
                 <w:rStyle w:val="Hyperlink"/>
@@ -511,7 +511,7 @@
                 <w:noProof/>
                 <w:webHidden/>
               </w:rPr>
-              <w:instrText xml:space="preserve"> PAGEREF _Toc512116031 \h </w:instrText>
+              <w:instrText xml:space="preserve"> PAGEREF _Toc512177735 \h </w:instrText>
             </w:r>
             <w:r>
               <w:rPr>
@@ -531,7 +531,7 @@
                 <w:noProof/>
                 <w:webHidden/>
               </w:rPr>
-              <w:t>5</w:t>
+              <w:t>4</w:t>
             </w:r>
             <w:r>
               <w:rPr>
@@ -553,7 +553,7 @@
               <w:noProof/>
             </w:rPr>
           </w:pPr>
-          <w:hyperlink w:anchor="_Toc512116032" w:history="1">
+          <w:hyperlink w:anchor="_Toc512177736" w:history="1">
             <w:r>
               <w:rPr>
                 <w:rStyle w:val="Hyperlink"/>
@@ -588,7 +588,7 @@
                 <w:noProof/>
                 <w:webHidden/>
               </w:rPr>
-              <w:instrText xml:space="preserve"> PAGEREF _Toc512116032 \h </w:instrText>
+              <w:instrText xml:space="preserve"> PAGEREF _Toc512177736 \h </w:instrText>
             </w:r>
             <w:r>
               <w:rPr>
@@ -608,7 +608,7 @@
                 <w:noProof/>
                 <w:webHidden/>
               </w:rPr>
-              <w:t>5</w:t>
+              <w:t>4</w:t>
             </w:r>
             <w:r>
               <w:rPr>
@@ -630,7 +630,7 @@
               <w:noProof/>
             </w:rPr>
           </w:pPr>
-          <w:hyperlink w:anchor="_Toc512116033" w:history="1">
+          <w:hyperlink w:anchor="_Toc512177737" w:history="1">
             <w:r>
               <w:rPr>
                 <w:rStyle w:val="Hyperlink"/>
@@ -658,7 +658,7 @@
                 <w:noProof/>
                 <w:webHidden/>
               </w:rPr>
-              <w:instrText xml:space="preserve"> PAGEREF _Toc512116033 \h </w:instrText>
+              <w:instrText xml:space="preserve"> PAGEREF _Toc512177737 \h </w:instrText>
             </w:r>
             <w:r>
               <w:rPr>
@@ -678,7 +678,7 @@
                 <w:noProof/>
                 <w:webHidden/>
               </w:rPr>
-              <w:t>5</w:t>
+              <w:t>4</w:t>
             </w:r>
             <w:r>
               <w:rPr>
@@ -700,7 +700,7 @@
               <w:noProof/>
             </w:rPr>
           </w:pPr>
-          <w:hyperlink w:anchor="_Toc512116034" w:history="1">
+          <w:hyperlink w:anchor="_Toc512177738" w:history="1">
             <w:r>
               <w:rPr>
                 <w:rStyle w:val="Hyperlink"/>
@@ -728,7 +728,7 @@
                 <w:noProof/>
                 <w:webHidden/>
               </w:rPr>
-              <w:instrText xml:space="preserve"> PAGEREF _Toc512116034 \h </w:instrText>
+              <w:instrText xml:space="preserve"> PAGEREF _Toc512177738 \h </w:instrText>
             </w:r>
             <w:r>
               <w:rPr>
@@ -748,7 +748,7 @@
                 <w:noProof/>
                 <w:webHidden/>
               </w:rPr>
-              <w:t>5</w:t>
+              <w:t>4</w:t>
             </w:r>
             <w:r>
               <w:rPr>
@@ -770,7 +770,7 @@
               <w:noProof/>
             </w:rPr>
           </w:pPr>
-          <w:hyperlink w:anchor="_Toc512116035" w:history="1">
+          <w:hyperlink w:anchor="_Toc512177739" w:history="1">
             <w:r>
               <w:rPr>
                 <w:rStyle w:val="Hyperlink"/>
@@ -797,7 +797,7 @@
                 <w:noProof/>
                 <w:webHidden/>
               </w:rPr>
-              <w:instrText xml:space="preserve"> PAGEREF _Toc512116035 \h </w:instrText>
+              <w:instrText xml:space="preserve"> PAGEREF _Toc512177739 \h </w:instrText>
             </w:r>
             <w:r>
               <w:rPr>
@@ -817,7 +817,7 @@
                 <w:noProof/>
                 <w:webHidden/>
               </w:rPr>
-              <w:t>6</w:t>
+              <w:t>5</w:t>
             </w:r>
             <w:r>
               <w:rPr>
@@ -839,7 +839,7 @@
               <w:noProof/>
             </w:rPr>
           </w:pPr>
-          <w:hyperlink w:anchor="_Toc512116036" w:history="1">
+          <w:hyperlink w:anchor="_Toc512177740" w:history="1">
             <w:r>
               <w:rPr>
                 <w:rStyle w:val="Hyperlink"/>
@@ -866,7 +866,7 @@
                 <w:noProof/>
                 <w:webHidden/>
               </w:rPr>
-              <w:instrText xml:space="preserve"> PAGEREF _Toc512116036 \h </w:instrText>
+              <w:instrText xml:space="preserve"> PAGEREF _Toc512177740 \h </w:instrText>
             </w:r>
             <w:r>
               <w:rPr>
@@ -886,7 +886,7 @@
                 <w:noProof/>
                 <w:webHidden/>
               </w:rPr>
-              <w:t>6</w:t>
+              <w:t>5</w:t>
             </w:r>
             <w:r>
               <w:rPr>
@@ -908,7 +908,7 @@
               <w:noProof/>
             </w:rPr>
           </w:pPr>
-          <w:hyperlink w:anchor="_Toc512116037" w:history="1">
+          <w:hyperlink w:anchor="_Toc512177741" w:history="1">
             <w:r>
               <w:rPr>
                 <w:rStyle w:val="Hyperlink"/>
@@ -936,7 +936,7 @@
                 <w:noProof/>
                 <w:webHidden/>
               </w:rPr>
-              <w:instrText xml:space="preserve"> PAGEREF _Toc512116037 \h </w:instrText>
+              <w:instrText xml:space="preserve"> PAGEREF _Toc512177741 \h </w:instrText>
             </w:r>
             <w:r>
               <w:rPr>
@@ -956,7 +956,7 @@
                 <w:noProof/>
                 <w:webHidden/>
               </w:rPr>
-              <w:t>6</w:t>
+              <w:t>5</w:t>
             </w:r>
             <w:r>
               <w:rPr>
@@ -978,7 +978,7 @@
               <w:noProof/>
             </w:rPr>
           </w:pPr>
-          <w:hyperlink w:anchor="_Toc512116038" w:history="1">
+          <w:hyperlink w:anchor="_Toc512177742" w:history="1">
             <w:r>
               <w:rPr>
                 <w:rStyle w:val="Hyperlink"/>
@@ -1006,7 +1006,7 @@
                 <w:noProof/>
                 <w:webHidden/>
               </w:rPr>
-              <w:instrText xml:space="preserve"> PAGEREF _Toc512116038 \h </w:instrText>
+              <w:instrText xml:space="preserve"> PAGEREF _Toc512177742 \h </w:instrText>
             </w:r>
             <w:r>
               <w:rPr>
@@ -1048,7 +1048,7 @@
               <w:noProof/>
             </w:rPr>
           </w:pPr>
-          <w:hyperlink w:anchor="_Toc512116039" w:history="1">
+          <w:hyperlink w:anchor="_Toc512177743" w:history="1">
             <w:r>
               <w:rPr>
                 <w:rStyle w:val="Hyperlink"/>
@@ -1076,7 +1076,7 @@
                 <w:noProof/>
                 <w:webHidden/>
               </w:rPr>
-              <w:instrText xml:space="preserve"> PAGEREF _Toc512116039 \h </w:instrText>
+              <w:instrText xml:space="preserve"> PAGEREF _Toc512177743 \h </w:instrText>
             </w:r>
             <w:r>
               <w:rPr>
@@ -1096,7 +1096,7 @@
                 <w:noProof/>
                 <w:webHidden/>
               </w:rPr>
-              <w:t>7</w:t>
+              <w:t>6</w:t>
             </w:r>
             <w:r>
               <w:rPr>
@@ -1118,7 +1118,7 @@
               <w:noProof/>
             </w:rPr>
           </w:pPr>
-          <w:hyperlink w:anchor="_Toc512116040" w:history="1">
+          <w:hyperlink w:anchor="_Toc512177744" w:history="1">
             <w:r>
               <w:rPr>
                 <w:rStyle w:val="Hyperlink"/>
@@ -1145,7 +1145,7 @@
                 <w:noProof/>
                 <w:webHidden/>
               </w:rPr>
-              <w:instrText xml:space="preserve"> PAGEREF _Toc512116040 \h </w:instrText>
+              <w:instrText xml:space="preserve"> PAGEREF _Toc512177744 \h </w:instrText>
             </w:r>
             <w:r>
               <w:rPr>
@@ -1165,7 +1165,7 @@
                 <w:noProof/>
                 <w:webHidden/>
               </w:rPr>
-              <w:t>7</w:t>
+              <w:t>6</w:t>
             </w:r>
             <w:r>
               <w:rPr>
@@ -1187,7 +1187,7 @@
               <w:noProof/>
             </w:rPr>
           </w:pPr>
-          <w:hyperlink w:anchor="_Toc512116041" w:history="1">
+          <w:hyperlink w:anchor="_Toc512177745" w:history="1">
             <w:r>
               <w:rPr>
                 <w:rStyle w:val="Hyperlink"/>
@@ -1214,7 +1214,7 @@
                 <w:noProof/>
                 <w:webHidden/>
               </w:rPr>
-              <w:instrText xml:space="preserve"> PAGEREF _Toc512116041 \h </w:instrText>
+              <w:instrText xml:space="preserve"> PAGEREF _Toc512177745 \h </w:instrText>
             </w:r>
             <w:r>
               <w:rPr>
@@ -1234,7 +1234,7 @@
                 <w:noProof/>
                 <w:webHidden/>
               </w:rPr>
-              <w:t>7</w:t>
+              <w:t>6</w:t>
             </w:r>
             <w:r>
               <w:rPr>
@@ -1256,7 +1256,7 @@
               <w:noProof/>
             </w:rPr>
           </w:pPr>
-          <w:hyperlink w:anchor="_Toc512116042" w:history="1">
+          <w:hyperlink w:anchor="_Toc512177746" w:history="1">
             <w:r>
               <w:rPr>
                 <w:rStyle w:val="Hyperlink"/>
@@ -1283,7 +1283,7 @@
                 <w:noProof/>
                 <w:webHidden/>
               </w:rPr>
-              <w:instrText xml:space="preserve"> PAGEREF _Toc512116042 \h </w:instrText>
+              <w:instrText xml:space="preserve"> PAGEREF _Toc512177746 \h </w:instrText>
             </w:r>
             <w:r>
               <w:rPr>
@@ -1325,7 +1325,7 @@
               <w:noProof/>
             </w:rPr>
           </w:pPr>
-          <w:hyperlink w:anchor="_Toc512116043" w:history="1">
+          <w:hyperlink w:anchor="_Toc512177747" w:history="1">
             <w:r>
               <w:rPr>
                 <w:rStyle w:val="Hyperlink"/>
@@ -1352,7 +1352,7 @@
                 <w:noProof/>
                 <w:webHidden/>
               </w:rPr>
-              <w:instrText xml:space="preserve"> PAGEREF _Toc512116043 \h </w:instrText>
+              <w:instrText xml:space="preserve"> PAGEREF _Toc512177747 \h </w:instrText>
             </w:r>
             <w:r>
               <w:rPr>
@@ -1372,7 +1372,7 @@
                 <w:noProof/>
                 <w:webHidden/>
               </w:rPr>
-              <w:t>8</w:t>
+              <w:t>7</w:t>
             </w:r>
             <w:r>
               <w:rPr>
@@ -1394,7 +1394,7 @@
               <w:noProof/>
             </w:rPr>
           </w:pPr>
-          <w:hyperlink w:anchor="_Toc512116044" w:history="1">
+          <w:hyperlink w:anchor="_Toc512177748" w:history="1">
             <w:r>
               <w:rPr>
                 <w:rStyle w:val="Hyperlink"/>
@@ -1421,7 +1421,7 @@
                 <w:noProof/>
                 <w:webHidden/>
               </w:rPr>
-              <w:instrText xml:space="preserve"> PAGEREF _Toc512116044 \h </w:instrText>
+              <w:instrText xml:space="preserve"> PAGEREF _Toc512177748 \h </w:instrText>
             </w:r>
             <w:r>
               <w:rPr>
@@ -1441,7 +1441,7 @@
                 <w:noProof/>
                 <w:webHidden/>
               </w:rPr>
-              <w:t>8</w:t>
+              <w:t>7</w:t>
             </w:r>
             <w:r>
               <w:rPr>
@@ -1463,7 +1463,7 @@
               <w:noProof/>
             </w:rPr>
           </w:pPr>
-          <w:hyperlink w:anchor="_Toc512116045" w:history="1">
+          <w:hyperlink w:anchor="_Toc512177749" w:history="1">
             <w:r>
               <w:rPr>
                 <w:rStyle w:val="Hyperlink"/>
@@ -1490,7 +1490,7 @@
                 <w:noProof/>
                 <w:webHidden/>
               </w:rPr>
-              <w:instrText xml:space="preserve"> PAGEREF _Toc512116045 \h </w:instrText>
+              <w:instrText xml:space="preserve"> PAGEREF _Toc512177749 \h </w:instrText>
             </w:r>
             <w:r>
               <w:rPr>
@@ -1510,7 +1510,7 @@
                 <w:noProof/>
                 <w:webHidden/>
               </w:rPr>
-              <w:t>8</w:t>
+              <w:t>7</w:t>
             </w:r>
             <w:r>
               <w:rPr>
@@ -1532,7 +1532,7 @@
               <w:noProof/>
             </w:rPr>
           </w:pPr>
-          <w:hyperlink w:anchor="_Toc512116046" w:history="1">
+          <w:hyperlink w:anchor="_Toc512177750" w:history="1">
             <w:r>
               <w:rPr>
                 <w:rStyle w:val="Hyperlink"/>
@@ -1559,7 +1559,7 @@
                 <w:noProof/>
                 <w:webHidden/>
               </w:rPr>
-              <w:instrText xml:space="preserve"> PAGEREF _Toc512116046 \h </w:instrText>
+              <w:instrText xml:space="preserve"> PAGEREF _Toc512177750 \h </w:instrText>
             </w:r>
             <w:r>
               <w:rPr>
@@ -1601,7 +1601,7 @@
               <w:noProof/>
             </w:rPr>
           </w:pPr>
-          <w:hyperlink w:anchor="_Toc512116047" w:history="1">
+          <w:hyperlink w:anchor="_Toc512177751" w:history="1">
             <w:r>
               <w:rPr>
                 <w:rStyle w:val="Hyperlink"/>
@@ -1628,7 +1628,7 @@
                 <w:noProof/>
                 <w:webHidden/>
               </w:rPr>
-              <w:instrText xml:space="preserve"> PAGEREF _Toc512116047 \h </w:instrText>
+              <w:instrText xml:space="preserve"> PAGEREF _Toc512177751 \h </w:instrText>
             </w:r>
             <w:r>
               <w:rPr>
@@ -1670,13 +1670,13 @@
               <w:noProof/>
             </w:rPr>
           </w:pPr>
-          <w:hyperlink w:anchor="_Toc512116048" w:history="1">
+          <w:hyperlink w:anchor="_Toc512177752" w:history="1">
             <w:r>
               <w:rPr>
                 <w:rStyle w:val="Hyperlink"/>
                 <w:noProof/>
               </w:rPr>
-              <w:t>Salmon Library’s Mutlimedia Lab</w:t>
+              <w:t>Salmon Library’s Multimedia Lab</w:t>
             </w:r>
             <w:r>
               <w:rPr>
@@ -1697,7 +1697,7 @@
                 <w:noProof/>
                 <w:webHidden/>
               </w:rPr>
-              <w:instrText xml:space="preserve"> PAGEREF _Toc512116048 \h </w:instrText>
+              <w:instrText xml:space="preserve"> PAGEREF _Toc512177752 \h </w:instrText>
             </w:r>
             <w:r>
               <w:rPr>
@@ -1739,7 +1739,7 @@
               <w:noProof/>
             </w:rPr>
           </w:pPr>
-          <w:hyperlink w:anchor="_Toc512116049" w:history="1">
+          <w:hyperlink w:anchor="_Toc512177753" w:history="1">
             <w:r>
               <w:rPr>
                 <w:rStyle w:val="Hyperlink"/>
@@ -1766,7 +1766,77 @@
                 <w:noProof/>
                 <w:webHidden/>
               </w:rPr>
-              <w:instrText xml:space="preserve"> PAGEREF _Toc512116049 \h </w:instrText>
+              <w:instrText xml:space="preserve"> PAGEREF _Toc512177753 \h </w:instrText>
+            </w:r>
+            <w:r>
+              <w:rPr>
+                <w:noProof/>
+                <w:webHidden/>
+              </w:rPr>
+            </w:r>
+            <w:r>
+              <w:rPr>
+                <w:noProof/>
+                <w:webHidden/>
+              </w:rPr>
+              <w:fldChar w:fldCharType="separate"/>
+            </w:r>
+            <w:r>
+              <w:rPr>
+                <w:noProof/>
+                <w:webHidden/>
+              </w:rPr>
+              <w:t>8</w:t>
+            </w:r>
+            <w:r>
+              <w:rPr>
+                <w:noProof/>
+                <w:webHidden/>
+              </w:rPr>
+              <w:fldChar w:fldCharType="end"/>
+            </w:r>
+          </w:hyperlink>
+        </w:p>
+        <w:p>
+          <w:pPr>
+            <w:pStyle w:val="TOC1"/>
+            <w:tabs>
+              <w:tab w:val="right" w:leader="dot" w:pos="8630"/>
+            </w:tabs>
+            <w:rPr>
+              <w:rFonts w:eastAsiaTheme="minorEastAsia"/>
+              <w:noProof/>
+            </w:rPr>
+          </w:pPr>
+          <w:hyperlink w:anchor="_Toc512177754" w:history="1">
+            <w:r>
+              <w:rPr>
+                <w:rStyle w:val="Hyperlink"/>
+                <w:rFonts w:cstheme="minorHAnsi"/>
+                <w:noProof/>
+              </w:rPr>
+              <w:t>CONCLUSION</w:t>
+            </w:r>
+            <w:r>
+              <w:rPr>
+                <w:noProof/>
+                <w:webHidden/>
+              </w:rPr>
+              <w:tab/>
+            </w:r>
+            <w:r>
+              <w:rPr>
+                <w:noProof/>
+                <w:webHidden/>
+              </w:rPr>
+              <w:fldChar w:fldCharType="begin"/>
+            </w:r>
+            <w:r>
+              <w:rPr>
+                <w:noProof/>
+                <w:webHidden/>
+              </w:rPr>
+              <w:instrText xml:space="preserve"> PAGEREF _Toc512177754 \h </w:instrText>
             </w:r>
             <w:r>
               <w:rPr>
@@ -2134,7 +2204,7 @@
           <w:szCs w:val="24"/>
         </w:rPr>
       </w:pPr>
-      <w:bookmarkStart w:id="0" w:name="_Toc512116029"/>
+      <w:bookmarkStart w:id="0" w:name="_Toc512177733"/>
       <w:r>
         <w:rPr>
           <w:rFonts w:asciiTheme="minorHAnsi" w:hAnsiTheme="minorHAnsi" w:cstheme="minorHAnsi"/>
@@ -2372,7 +2442,7 @@
           <w:color w:val="auto"/>
         </w:rPr>
       </w:pPr>
-      <w:bookmarkStart w:id="1" w:name="_Toc512116030"/>
+      <w:bookmarkStart w:id="1" w:name="_Toc512177734"/>
       <w:r>
         <w:rPr>
           <w:color w:val="auto"/>
@@ -2623,7 +2693,7 @@
           <w:color w:val="auto"/>
         </w:rPr>
       </w:pPr>
-      <w:bookmarkStart w:id="2" w:name="_Toc512116031"/>
+      <w:bookmarkStart w:id="2" w:name="_Toc512177735"/>
       <w:r>
         <w:rPr>
           <w:color w:val="auto"/>
@@ -2715,7 +2785,7 @@
           <w:szCs w:val="24"/>
         </w:rPr>
       </w:pPr>
-      <w:bookmarkStart w:id="3" w:name="_Toc512116032"/>
+      <w:bookmarkStart w:id="3" w:name="_Toc512177736"/>
       <w:r>
         <w:rPr>
           <w:color w:val="auto"/>
@@ -2823,7 +2893,7 @@
           <w:szCs w:val="24"/>
         </w:rPr>
       </w:pPr>
-      <w:bookmarkStart w:id="4" w:name="_Toc512116033"/>
+      <w:bookmarkStart w:id="4" w:name="_Toc512177737"/>
       <w:proofErr w:type="spellStart"/>
       <w:r>
         <w:rPr>
@@ -2913,7 +2983,7 @@
           <w:b/>
         </w:rPr>
       </w:pPr>
-      <w:bookmarkStart w:id="5" w:name="_Toc512116034"/>
+      <w:bookmarkStart w:id="5" w:name="_Toc512177738"/>
       <w:r>
         <w:rPr>
           <w:rStyle w:val="Heading2Char"/>
@@ -2996,6 +3066,12 @@
         <w:spacing w:after="0" w:line="240" w:lineRule="auto"/>
         <w:ind w:left="0" w:firstLine="720"/>
       </w:pPr>
+    </w:p>
+    <w:p>
+      <w:pPr>
+        <w:spacing w:after="0" w:line="240" w:lineRule="auto"/>
+        <w:ind w:left="0" w:firstLine="720"/>
+      </w:pPr>
       <w:r>
         <w:t>Th</w:t>
       </w:r>
@@ -3026,7 +3102,13 @@
         <w:t>.</w:t>
       </w:r>
       <w:r>
-        <w:t xml:space="preserve"> Nevertheless, each is exciting and unique, a recipe for success.</w:t>
+        <w:t xml:space="preserve"> Nevertheless</w:t>
+      </w:r>
+      <w:r>
+        <w:t>, each is exciting and unique – a</w:t>
+      </w:r>
+      <w:r>
+        <w:t xml:space="preserve"> recipe for success.</w:t>
       </w:r>
     </w:p>
     <w:p>
@@ -3045,7 +3127,7 @@
           <w:color w:val="auto"/>
         </w:rPr>
       </w:pPr>
-      <w:bookmarkStart w:id="6" w:name="_Toc512116035"/>
+      <w:bookmarkStart w:id="6" w:name="_Toc512177739"/>
       <w:r>
         <w:rPr>
           <w:color w:val="auto"/>
@@ -3204,32 +3286,10 @@
         <w:ind w:left="0" w:firstLine="720"/>
       </w:pPr>
       <w:r>
-        <w:rPr>
-          <w:highlight w:val="yellow"/>
-        </w:rPr>
-        <w:t>This</w:t>
-      </w:r>
-      <w:r>
-        <w:t xml:space="preserve"> [[</w:t>
-      </w:r>
-      <w:proofErr w:type="spellStart"/>
-      <w:r>
-        <w:t>wat</w:t>
-      </w:r>
-      <w:proofErr w:type="spellEnd"/>
-      <w:r>
-        <w:t xml:space="preserve"> is this]</w:t>
-      </w:r>
-      <w:proofErr w:type="gramStart"/>
-      <w:r>
-        <w:t xml:space="preserve">] </w:t>
-      </w:r>
-      <w:r>
-        <w:t xml:space="preserve"> brings</w:t>
-      </w:r>
-      <w:proofErr w:type="gramEnd"/>
-      <w:r>
-        <w:t xml:space="preserve"> up the question: how can ACE host numerous events that are exciting</w:t>
+        <w:t xml:space="preserve">Proposing more events </w:t>
+      </w:r>
+      <w:r>
+        <w:t>brings up the question: how can ACE host numerous events that are exciting</w:t>
       </w:r>
       <w:r>
         <w:t xml:space="preserve"> and various while not being too costly</w:t>
@@ -3241,91 +3301,58 @@
         <w:t>cost effective</w:t>
       </w:r>
       <w:r>
-        <w:t xml:space="preserve">, weekday events should often be smaller, saving the bigger events for weekends. This will also prove beneficial to students during the week as large events can impede on </w:t>
-      </w:r>
-      <w:r>
-        <w:rPr>
-          <w:highlight w:val="yellow"/>
-        </w:rPr>
-        <w:t>much precious</w:t>
+        <w:t>, weekday events should often be smaller, saving the bigger events for weekends. This will also prove beneficial to students during the we</w:t>
+      </w:r>
+      <w:r>
+        <w:t xml:space="preserve">ek as large events can impede students’ limited </w:t>
+      </w:r>
+      <w:r>
+        <w:t xml:space="preserve">study time. </w:t>
+      </w:r>
+      <w:r>
+        <w:t>There does no</w:t>
+      </w:r>
+      <w:r>
+        <w:t xml:space="preserve">t have to be a direct correlation between money invested in an event and its success. College students are quite proficient at entertaining themselves without much help; they just need a meeting time and common theme. For example, </w:t>
+      </w:r>
+      <w:r>
+        <w:t xml:space="preserve">my experience with the </w:t>
+      </w:r>
+      <w:r>
+        <w:t>Capture-the-Flag game</w:t>
       </w:r>
       <w:r>
         <w:t xml:space="preserve"> </w:t>
       </w:r>
       <w:r>
-        <w:t xml:space="preserve">[[maybe student’s limited]] </w:t>
-      </w:r>
-      <w:r>
-        <w:t xml:space="preserve">study time. </w:t>
-      </w:r>
-      <w:r>
-        <w:t>There does no</w:t>
-      </w:r>
-      <w:r>
-        <w:t xml:space="preserve">t have to be a direct correlation between money invested in an event and its success. College students are quite proficient at entertaining themselves without much help; they just need a meeting time and common theme. For example, </w:t>
-      </w:r>
-      <w:r>
-        <w:t xml:space="preserve">my experience with the </w:t>
-      </w:r>
-      <w:r>
-        <w:t>Capture-the-Flag game</w:t>
+        <w:t xml:space="preserve">mentioned in the introduction </w:t>
+      </w:r>
+      <w:r>
+        <w:t>was a blast with the sole investments being flags and advertisements. Hav</w:t>
+      </w:r>
+      <w:r>
+        <w:t xml:space="preserve">ing a simple rally point can </w:t>
+      </w:r>
+      <w:r>
+        <w:t xml:space="preserve">certainly </w:t>
+      </w:r>
+      <w:r>
+        <w:t>provide</w:t>
+      </w:r>
+      <w:r>
+        <w:t xml:space="preserve"> loads of fun. </w:t>
+      </w:r>
+      <w:r>
+        <w:t>Therefore,</w:t>
       </w:r>
       <w:r>
         <w:t xml:space="preserve"> </w:t>
       </w:r>
       <w:r>
-        <w:t xml:space="preserve">mentioned in the introduction </w:t>
-      </w:r>
-      <w:r>
-        <w:t>was a blast with the sole investments being flags and advertisements. Hav</w:t>
-      </w:r>
-      <w:r>
-        <w:t xml:space="preserve">ing a simple rally point can </w:t>
-      </w:r>
-      <w:r>
-        <w:t xml:space="preserve">certainly </w:t>
-      </w:r>
-      <w:r>
-        <w:rPr>
-          <w:highlight w:val="yellow"/>
-        </w:rPr>
-        <w:t>provide</w:t>
-      </w:r>
-      <w:r>
-        <w:t xml:space="preserve"> loads of fun. </w:t>
-      </w:r>
-      <w:r>
-        <w:rPr>
-          <w:highlight w:val="yellow"/>
-        </w:rPr>
-        <w:t>Therefore,</w:t>
-      </w:r>
-      <w:r>
-        <w:t xml:space="preserve"> </w:t>
-      </w:r>
-      <w:r>
-        <w:rPr>
-          <w:highlight w:val="yellow"/>
-        </w:rPr>
-        <w:t>providing</w:t>
-      </w:r>
-      <w:r>
-        <w:t xml:space="preserve"> more events should not be drastic to ACE’s budget, and improve student life. </w:t>
-      </w:r>
-      <w:r>
-        <w:t>Again, viewing other school</w:t>
-      </w:r>
-      <w:r>
-        <w:t>s</w:t>
-      </w:r>
-      <w:r>
-        <w:t>’</w:t>
-      </w:r>
-      <w:r>
-        <w:t xml:space="preserve"> event line</w:t>
-      </w:r>
-      <w:r>
-        <w:t xml:space="preserve">up can prove helpful. </w:t>
+        <w:t xml:space="preserve">hosting </w:t>
+      </w:r>
+      <w:r>
+        <w:t xml:space="preserve">more events should not be drastic to ACE’s budget, and improve student life. </w:t>
       </w:r>
     </w:p>
     <w:p>
@@ -3344,7 +3371,7 @@
           <w:color w:val="auto"/>
         </w:rPr>
       </w:pPr>
-      <w:bookmarkStart w:id="7" w:name="_Toc512116036"/>
+      <w:bookmarkStart w:id="7" w:name="_Toc512177740"/>
       <w:r>
         <w:rPr>
           <w:color w:val="auto"/>
@@ -3365,7 +3392,11 @@
       </w:r>
       <w:bookmarkEnd w:id="7"/>
     </w:p>
-    <w:p/>
+    <w:p>
+      <w:pPr>
+        <w:spacing w:after="0" w:line="240" w:lineRule="auto"/>
+      </w:pPr>
+    </w:p>
     <w:p>
       <w:pPr>
         <w:spacing w:after="0" w:line="240" w:lineRule="auto"/>
@@ -3375,7 +3406,30 @@
         <w:t>Following examples set by other universities, ACE can host easy and inexpensive events</w:t>
       </w:r>
       <w:r>
-        <w:t>, allowing for many more events during the semester. Some of</w:t>
+        <w:t xml:space="preserve">, allowing for many more events during the </w:t>
+      </w:r>
+      <w:r>
+        <w:rPr>
+          <w:highlight w:val="cyan"/>
+        </w:rPr>
+        <w:t>semester</w:t>
+      </w:r>
+      <w:r>
+        <w:rPr>
+          <w:highlight w:val="cyan"/>
+        </w:rPr>
+        <w:t>,</w:t>
+      </w:r>
+      <w:r>
+        <w:t xml:space="preserve"> such as a city tour, a swing dance, or a </w:t>
+      </w:r>
+      <w:proofErr w:type="spellStart"/>
+      <w:r>
+        <w:t>Spikeball</w:t>
+      </w:r>
+      <w:proofErr w:type="spellEnd"/>
+      <w:r>
+        <w:t xml:space="preserve"> competition. </w:t>
       </w:r>
     </w:p>
     <w:p>
@@ -3396,7 +3450,7 @@
           <w:szCs w:val="24"/>
         </w:rPr>
       </w:pPr>
-      <w:bookmarkStart w:id="8" w:name="_Toc512116037"/>
+      <w:bookmarkStart w:id="8" w:name="_Toc512177741"/>
       <w:r>
         <w:rPr>
           <w:rFonts w:cstheme="minorHAnsi"/>
@@ -3420,7 +3474,7 @@
     <w:p>
       <w:pPr>
         <w:spacing w:after="0" w:line="240" w:lineRule="auto"/>
-        <w:ind w:left="0" w:firstLine="720"/>
+        <w:ind w:left="0"/>
       </w:pPr>
       <w:r>
         <w:t>Clemson University will soon be hosting an “Atlanta-Nashville Tour,” showing students around different cities</w:t>
@@ -3486,7 +3540,7 @@
           <w:szCs w:val="24"/>
         </w:rPr>
       </w:pPr>
-      <w:bookmarkStart w:id="9" w:name="_Toc512116038"/>
+      <w:bookmarkStart w:id="9" w:name="_Toc512177742"/>
       <w:r>
         <w:rPr>
           <w:rFonts w:cstheme="minorHAnsi"/>
@@ -3494,7 +3548,6 @@
           <w:sz w:val="24"/>
           <w:szCs w:val="24"/>
         </w:rPr>
-        <w:lastRenderedPageBreak/>
         <w:t>Swing Dance</w:t>
       </w:r>
       <w:bookmarkEnd w:id="9"/>
@@ -3510,7 +3563,7 @@
     <w:p>
       <w:pPr>
         <w:spacing w:after="0" w:line="240" w:lineRule="auto"/>
-        <w:ind w:left="0" w:firstLine="720"/>
+        <w:ind w:left="0"/>
       </w:pPr>
       <w:r>
         <w:t xml:space="preserve">Berkeley University of California will be hosting a swing dance to live jazz music. ACE could throw a similar party. Live music is not a requirement if funds are a problem, but it would be a huge selling point. In fact, UAH already has a swing dancing club; why not collaborate with them to put a spotlight on a particular swing dance time? In this case, ACE would need not find a swing instructor or arrange music, as the swing dance club will handle all of that. ACE </w:t>
@@ -3540,7 +3593,7 @@
           <w:szCs w:val="24"/>
         </w:rPr>
       </w:pPr>
-      <w:bookmarkStart w:id="10" w:name="_Toc512116039"/>
+      <w:bookmarkStart w:id="10" w:name="_Toc512177743"/>
       <w:proofErr w:type="spellStart"/>
       <w:r>
         <w:rPr>
@@ -3566,7 +3619,7 @@
     <w:p>
       <w:pPr>
         <w:spacing w:after="0" w:line="240" w:lineRule="auto"/>
-        <w:ind w:left="0" w:firstLine="720"/>
+        <w:ind w:left="0"/>
       </w:pPr>
       <w:r>
         <w:t xml:space="preserve">The University of Iowa takes the yard game </w:t>
@@ -3637,7 +3690,7 @@
           <w:color w:val="auto"/>
         </w:rPr>
       </w:pPr>
-      <w:bookmarkStart w:id="11" w:name="_Toc512116040"/>
+      <w:bookmarkStart w:id="11" w:name="_Toc512177744"/>
       <w:r>
         <w:rPr>
           <w:color w:val="auto"/>
@@ -3802,7 +3855,7 @@
           <w:color w:val="auto"/>
         </w:rPr>
       </w:pPr>
-      <w:bookmarkStart w:id="12" w:name="_Toc512116041"/>
+      <w:bookmarkStart w:id="12" w:name="_Toc512177745"/>
       <w:r>
         <w:rPr>
           <w:color w:val="auto"/>
@@ -3820,13 +3873,16 @@
     <w:p>
       <w:pPr>
         <w:spacing w:after="0" w:line="240" w:lineRule="auto"/>
-        <w:ind w:left="0"/>
-      </w:pPr>
-    </w:p>
-    <w:p>
-      <w:pPr>
-        <w:spacing w:after="0" w:line="240" w:lineRule="auto"/>
-        <w:ind w:left="0"/>
+        <w:ind w:left="0" w:firstLine="720"/>
+      </w:pPr>
+      <w:r>
+        <w:t>ACE’s advertisement strategies may be easily improved with several simple adjustments such as the following: increased signage, more face-to-face interaction, and improved social media usage.</w:t>
+      </w:r>
+    </w:p>
+    <w:p>
+      <w:pPr>
+        <w:spacing w:after="0" w:line="240" w:lineRule="auto"/>
+        <w:ind w:left="0" w:firstLine="720"/>
       </w:pPr>
     </w:p>
     <w:p>
@@ -3840,17 +3896,21 @@
           <w:szCs w:val="24"/>
         </w:rPr>
       </w:pPr>
-      <w:bookmarkStart w:id="13" w:name="_Toc512116042"/>
+      <w:bookmarkStart w:id="13" w:name="_Toc512177746"/>
       <w:r>
         <w:rPr>
           <w:color w:val="auto"/>
           <w:sz w:val="24"/>
           <w:szCs w:val="24"/>
         </w:rPr>
-        <w:lastRenderedPageBreak/>
         <w:t>Increased Signage</w:t>
       </w:r>
       <w:bookmarkEnd w:id="13"/>
+    </w:p>
+    <w:p>
+      <w:pPr>
+        <w:spacing w:after="0" w:line="240" w:lineRule="auto"/>
+      </w:pPr>
     </w:p>
     <w:p>
       <w:pPr>
@@ -3887,7 +3947,7 @@
           <w:szCs w:val="24"/>
         </w:rPr>
       </w:pPr>
-      <w:bookmarkStart w:id="14" w:name="_Toc512116043"/>
+      <w:bookmarkStart w:id="14" w:name="_Toc512177747"/>
       <w:r>
         <w:rPr>
           <w:color w:val="auto"/>
@@ -3964,7 +4024,7 @@
           <w:szCs w:val="24"/>
         </w:rPr>
       </w:pPr>
-      <w:bookmarkStart w:id="15" w:name="_Toc512116044"/>
+      <w:bookmarkStart w:id="15" w:name="_Toc512177748"/>
       <w:r>
         <w:rPr>
           <w:color w:val="auto"/>
@@ -4040,6 +4100,22 @@
     </w:p>
     <w:p>
       <w:pPr>
+        <w:spacing w:after="0" w:line="240" w:lineRule="auto"/>
+        <w:ind w:left="0"/>
+      </w:pPr>
+      <w:r>
+        <w:tab/>
+        <w:t>It’s clear that advertisement is pivotal to increasing event attendance. Improving advertisement will help in inviting larger groups of students to meet, further cementing UAH as a diverse and connect campus.</w:t>
+      </w:r>
+    </w:p>
+    <w:p>
+      <w:pPr>
+        <w:spacing w:after="0" w:line="240" w:lineRule="auto"/>
+        <w:ind w:left="0"/>
+      </w:pPr>
+    </w:p>
+    <w:p>
+      <w:pPr>
         <w:pStyle w:val="Heading1"/>
         <w:spacing w:before="0" w:line="240" w:lineRule="auto"/>
         <w:ind w:left="0"/>
@@ -4048,7 +4124,7 @@
           <w:color w:val="auto"/>
         </w:rPr>
       </w:pPr>
-      <w:bookmarkStart w:id="16" w:name="_Toc512116045"/>
+      <w:bookmarkStart w:id="16" w:name="_Toc512177749"/>
       <w:r>
         <w:rPr>
           <w:color w:val="auto"/>
@@ -4098,30 +4174,47 @@
           <w:color w:val="auto"/>
         </w:rPr>
       </w:pPr>
-      <w:bookmarkStart w:id="17" w:name="_Toc512116046"/>
+      <w:bookmarkStart w:id="17" w:name="_Toc512177750"/>
       <w:r>
         <w:rPr>
           <w:color w:val="auto"/>
         </w:rPr>
+        <w:lastRenderedPageBreak/>
         <w:t>PROPOSITION FOR INCREASED CAMPUS UTILIZATION</w:t>
       </w:r>
       <w:bookmarkEnd w:id="17"/>
     </w:p>
     <w:p>
       <w:pPr>
-        <w:ind w:left="0"/>
-      </w:pPr>
-      <w:r>
-        <w:rPr>
-          <w:highlight w:val="cyan"/>
-        </w:rPr>
-        <w:t>Write mini-thesis</w:t>
-      </w:r>
+        <w:spacing w:after="0" w:line="240" w:lineRule="auto"/>
+        <w:ind w:left="0"/>
+      </w:pPr>
+    </w:p>
+    <w:p>
+      <w:pPr>
+        <w:spacing w:after="0" w:line="240" w:lineRule="auto"/>
+        <w:ind w:left="0" w:firstLine="720"/>
+      </w:pPr>
+      <w:r>
+        <w:t xml:space="preserve">With all of UAH’s open space, labs, gyms, tennis courts, and buildings, ACE has plenty event material to play with. </w:t>
+      </w:r>
+      <w:r>
+        <w:t xml:space="preserve">There are some key locations ACE could employ to host fun events such as the </w:t>
+      </w:r>
+      <w:r>
+        <w:t xml:space="preserve">CU Theater, Salmon Library’s Multimedia Lab, and green spaces around campus. </w:t>
+      </w:r>
+    </w:p>
+    <w:p>
+      <w:pPr>
+        <w:spacing w:after="0" w:line="240" w:lineRule="auto"/>
+        <w:ind w:left="0"/>
+      </w:pPr>
     </w:p>
     <w:p>
       <w:pPr>
         <w:pStyle w:val="Heading2"/>
-        <w:spacing w:before="0"/>
+        <w:spacing w:before="0" w:line="240" w:lineRule="auto"/>
         <w:ind w:left="0"/>
         <w:rPr>
           <w:color w:val="auto"/>
@@ -4129,20 +4222,25 @@
           <w:szCs w:val="24"/>
         </w:rPr>
       </w:pPr>
-      <w:bookmarkStart w:id="18" w:name="_Toc512116047"/>
+      <w:bookmarkStart w:id="18" w:name="_Toc512177751"/>
       <w:r>
         <w:rPr>
           <w:color w:val="auto"/>
           <w:sz w:val="24"/>
           <w:szCs w:val="24"/>
         </w:rPr>
-        <w:lastRenderedPageBreak/>
         <w:t>CU Theater</w:t>
       </w:r>
       <w:bookmarkEnd w:id="18"/>
     </w:p>
     <w:p>
       <w:pPr>
+        <w:spacing w:after="0" w:line="240" w:lineRule="auto"/>
+      </w:pPr>
+    </w:p>
+    <w:p>
+      <w:pPr>
+        <w:spacing w:after="0" w:line="240" w:lineRule="auto"/>
         <w:ind w:left="0"/>
       </w:pPr>
       <w:r>
@@ -4151,8 +4249,14 @@
     </w:p>
     <w:p>
       <w:pPr>
+        <w:spacing w:after="0" w:line="240" w:lineRule="auto"/>
+        <w:ind w:left="0"/>
+      </w:pPr>
+    </w:p>
+    <w:p>
+      <w:pPr>
         <w:pStyle w:val="Heading2"/>
-        <w:spacing w:before="0"/>
+        <w:spacing w:before="0" w:line="240" w:lineRule="auto"/>
         <w:ind w:left="0"/>
         <w:rPr>
           <w:color w:val="auto"/>
@@ -4160,128 +4264,379 @@
           <w:szCs w:val="24"/>
         </w:rPr>
       </w:pPr>
-      <w:bookmarkStart w:id="19" w:name="_Toc512116048"/>
+      <w:bookmarkStart w:id="19" w:name="_Toc512177752"/>
       <w:r>
         <w:rPr>
           <w:color w:val="auto"/>
           <w:sz w:val="24"/>
           <w:szCs w:val="24"/>
         </w:rPr>
-        <w:t xml:space="preserve">Salmon Library’s </w:t>
-      </w:r>
-      <w:proofErr w:type="spellStart"/>
+        <w:t>Salmon Library’s Mult</w:t>
+      </w:r>
       <w:r>
         <w:rPr>
           <w:color w:val="auto"/>
           <w:sz w:val="24"/>
           <w:szCs w:val="24"/>
         </w:rPr>
-        <w:t>Mutlimedia</w:t>
+        <w:t>imedia Lab</w:t>
+      </w:r>
+      <w:bookmarkEnd w:id="19"/>
+    </w:p>
+    <w:p>
+      <w:pPr>
+        <w:spacing w:after="0" w:line="240" w:lineRule="auto"/>
+      </w:pPr>
+    </w:p>
+    <w:p>
+      <w:pPr>
+        <w:spacing w:after="0" w:line="240" w:lineRule="auto"/>
+        <w:ind w:left="0"/>
+      </w:pPr>
+      <w:r>
+        <w:t xml:space="preserve">The Library’s Multimedia Lab offers a lot of neat features and </w:t>
+      </w:r>
+      <w:proofErr w:type="spellStart"/>
+      <w:r>
+        <w:t>gagets</w:t>
       </w:r>
       <w:proofErr w:type="spellEnd"/>
       <w:r>
-        <w:rPr>
+        <w:t xml:space="preserve"> including microphones, </w:t>
+      </w:r>
+      <w:proofErr w:type="spellStart"/>
+      <w:r>
+        <w:t>GoPros</w:t>
+      </w:r>
+      <w:proofErr w:type="spellEnd"/>
+      <w:r>
+        <w:t>, Photoshop, and much more (</w:t>
+      </w:r>
+      <w:r>
+        <w:t>Multimedia</w:t>
+      </w:r>
+      <w:r>
+        <w:t>).</w:t>
+      </w:r>
+      <w:r>
+        <w:t xml:space="preserve"> This is a gold mine of opportunities. ACE could hold fun events here that both stimulate the mind and offer relief from studying. According to </w:t>
+      </w:r>
+      <w:r>
+        <w:t xml:space="preserve">one online article, </w:t>
+      </w:r>
+      <w:r>
+        <w:t>art “can lower your stress levels and leave you feeling mentally clear and calm” (Alban). ACE already hosts paint nights. Why not make one of those a virtual paint night?</w:t>
+      </w:r>
+    </w:p>
+    <w:p>
+      <w:pPr>
+        <w:spacing w:after="0" w:line="240" w:lineRule="auto"/>
+        <w:ind w:left="0"/>
+      </w:pPr>
+    </w:p>
+    <w:p>
+      <w:pPr>
+        <w:pStyle w:val="Heading2"/>
+        <w:spacing w:before="0" w:line="240" w:lineRule="auto"/>
+        <w:ind w:left="0"/>
+        <w:rPr>
+          <w:color w:val="auto"/>
+        </w:rPr>
+      </w:pPr>
+      <w:bookmarkStart w:id="20" w:name="_Toc512177753"/>
+      <w:r>
+        <w:rPr>
+          <w:color w:val="auto"/>
+        </w:rPr>
+        <w:t>Green Spaces</w:t>
+      </w:r>
+      <w:bookmarkEnd w:id="20"/>
+    </w:p>
+    <w:p>
+      <w:pPr>
+        <w:spacing w:after="0" w:line="240" w:lineRule="auto"/>
+      </w:pPr>
+    </w:p>
+    <w:p>
+      <w:pPr>
+        <w:spacing w:after="0" w:line="240" w:lineRule="auto"/>
+        <w:ind w:left="0"/>
+      </w:pPr>
+      <w:r>
+        <w:t xml:space="preserve">UAH is filled with numerous luscious grassy areas. Yet, they are hardly ever used. It would be fun to see Friday evening picnics, </w:t>
+      </w:r>
+      <w:proofErr w:type="spellStart"/>
+      <w:r>
+        <w:t>Pokemon</w:t>
+      </w:r>
+      <w:proofErr w:type="spellEnd"/>
+      <w:r>
+        <w:t xml:space="preserve"> Go adventures, lawn games, and bring-your-own-instrument jam sessions outside on sunny days. </w:t>
+      </w:r>
+      <w:r>
+        <w:t xml:space="preserve">It’s fun, healthy, and </w:t>
+      </w:r>
+      <w:r>
+        <w:t>inexpensive.</w:t>
+      </w:r>
+    </w:p>
+    <w:p>
+      <w:pPr>
+        <w:spacing w:after="0" w:line="240" w:lineRule="auto"/>
+        <w:ind w:left="0"/>
+      </w:pPr>
+    </w:p>
+    <w:p>
+      <w:pPr>
+        <w:spacing w:after="0" w:line="240" w:lineRule="auto"/>
+        <w:ind w:left="0" w:firstLine="720"/>
+      </w:pPr>
+      <w:r>
+        <w:t>ACE events could easily skyr</w:t>
+      </w:r>
+      <w:r>
+        <w:t xml:space="preserve">ocket with hosting more events all around campus. Time planning could be shortened and money saved. </w:t>
+      </w:r>
+    </w:p>
+    <w:p>
+      <w:pPr>
+        <w:spacing w:after="0" w:line="240" w:lineRule="auto"/>
+        <w:ind w:left="0" w:firstLine="720"/>
+      </w:pPr>
+    </w:p>
+    <w:p>
+      <w:r>
+        <w:br w:type="page"/>
+      </w:r>
+    </w:p>
+    <w:p>
+      <w:pPr>
+        <w:spacing w:after="0" w:line="240" w:lineRule="auto"/>
+        <w:ind w:left="0" w:firstLine="720"/>
+      </w:pPr>
+    </w:p>
+    <w:p>
+      <w:pPr>
+        <w:spacing w:after="0" w:line="240" w:lineRule="auto"/>
+        <w:ind w:left="0" w:firstLine="720"/>
+      </w:pPr>
+    </w:p>
+    <w:p>
+      <w:pPr>
+        <w:spacing w:after="0" w:line="240" w:lineRule="auto"/>
+        <w:ind w:left="0" w:firstLine="720"/>
+      </w:pPr>
+    </w:p>
+    <w:p>
+      <w:pPr>
+        <w:spacing w:after="0" w:line="240" w:lineRule="auto"/>
+        <w:ind w:left="0" w:firstLine="720"/>
+      </w:pPr>
+    </w:p>
+    <w:p>
+      <w:pPr>
+        <w:spacing w:after="0" w:line="240" w:lineRule="auto"/>
+        <w:ind w:left="0" w:firstLine="720"/>
+      </w:pPr>
+    </w:p>
+    <w:p>
+      <w:pPr>
+        <w:spacing w:after="0" w:line="240" w:lineRule="auto"/>
+        <w:ind w:left="0" w:firstLine="720"/>
+      </w:pPr>
+    </w:p>
+    <w:p>
+      <w:pPr>
+        <w:spacing w:after="0" w:line="240" w:lineRule="auto"/>
+        <w:ind w:left="0" w:firstLine="720"/>
+      </w:pPr>
+    </w:p>
+    <w:p>
+      <w:pPr>
+        <w:spacing w:after="0" w:line="240" w:lineRule="auto"/>
+        <w:ind w:left="0" w:firstLine="720"/>
+      </w:pPr>
+    </w:p>
+    <w:p>
+      <w:pPr>
+        <w:spacing w:after="0" w:line="240" w:lineRule="auto"/>
+        <w:ind w:left="0" w:firstLine="720"/>
+      </w:pPr>
+    </w:p>
+    <w:p>
+      <w:pPr>
+        <w:spacing w:after="0" w:line="240" w:lineRule="auto"/>
+        <w:ind w:left="0" w:firstLine="720"/>
+      </w:pPr>
+    </w:p>
+    <w:p>
+      <w:pPr>
+        <w:pStyle w:val="Heading1"/>
+        <w:spacing w:before="0" w:line="240" w:lineRule="auto"/>
+        <w:ind w:left="0"/>
+        <w:jc w:val="center"/>
+        <w:rPr>
+          <w:rFonts w:asciiTheme="minorHAnsi" w:hAnsiTheme="minorHAnsi" w:cstheme="minorHAnsi"/>
+          <w:b w:val="0"/>
           <w:color w:val="auto"/>
           <w:sz w:val="24"/>
           <w:szCs w:val="24"/>
         </w:rPr>
-        <w:t xml:space="preserve"> Lab</w:t>
-      </w:r>
-      <w:bookmarkEnd w:id="19"/>
-    </w:p>
-    <w:p>
-      <w:pPr>
-        <w:ind w:left="0"/>
-      </w:pPr>
-      <w:r>
-        <w:t xml:space="preserve">The Library’s Multimedia Lab offers a lot of neat features and </w:t>
-      </w:r>
-      <w:proofErr w:type="spellStart"/>
-      <w:r>
-        <w:t>gagets</w:t>
-      </w:r>
-      <w:proofErr w:type="spellEnd"/>
-      <w:r>
-        <w:t xml:space="preserve"> including microphones, </w:t>
-      </w:r>
-      <w:proofErr w:type="spellStart"/>
-      <w:r>
-        <w:t>GoPros</w:t>
-      </w:r>
-      <w:proofErr w:type="spellEnd"/>
-      <w:r>
-        <w:t>, Photoshop, and much more (</w:t>
-      </w:r>
-      <w:r>
-        <w:t>Multimedia</w:t>
-      </w:r>
-      <w:r>
-        <w:t>).</w:t>
-      </w:r>
-      <w:r>
-        <w:t xml:space="preserve"> This is a gold mine of opportunities. ACE could hold fun events here that both stimulate the mind and offer relief from studying. According to </w:t>
-      </w:r>
-      <w:r>
-        <w:t xml:space="preserve">one online article, </w:t>
-      </w:r>
-      <w:r>
-        <w:t>art “can lower your stress levels and leave you feeling mentally clear and calm” (Alban). ACE already hosts paint nights. Why not make one of those a virtual paint night?</w:t>
-      </w:r>
-    </w:p>
-    <w:p>
-      <w:pPr>
-        <w:pStyle w:val="Heading2"/>
-        <w:spacing w:before="0"/>
-        <w:ind w:left="0"/>
-        <w:rPr>
+      </w:pPr>
+    </w:p>
+    <w:p>
+      <w:pPr>
+        <w:pStyle w:val="Heading1"/>
+        <w:spacing w:before="0" w:line="240" w:lineRule="auto"/>
+        <w:ind w:left="0"/>
+        <w:jc w:val="center"/>
+        <w:rPr>
+          <w:rFonts w:asciiTheme="minorHAnsi" w:hAnsiTheme="minorHAnsi" w:cstheme="minorHAnsi"/>
+          <w:b w:val="0"/>
           <w:color w:val="auto"/>
-        </w:rPr>
-      </w:pPr>
-      <w:bookmarkStart w:id="20" w:name="_Toc512116049"/>
-      <w:r>
-        <w:rPr>
+          <w:sz w:val="24"/>
+          <w:szCs w:val="24"/>
+        </w:rPr>
+      </w:pPr>
+      <w:bookmarkStart w:id="21" w:name="_Toc512177754"/>
+      <w:r>
+        <w:rPr>
+          <w:rFonts w:asciiTheme="minorHAnsi" w:hAnsiTheme="minorHAnsi" w:cstheme="minorHAnsi"/>
+          <w:b w:val="0"/>
           <w:color w:val="auto"/>
-        </w:rPr>
-        <w:t>Green Spaces</w:t>
-      </w:r>
-      <w:bookmarkEnd w:id="20"/>
-    </w:p>
-    <w:p>
-      <w:pPr>
-        <w:ind w:left="0"/>
-      </w:pPr>
-      <w:r>
-        <w:t xml:space="preserve">UAH is filled with numerous luscious grassy areas. Yet, they are hardly ever used. It would be fun to see Friday evening picnics, </w:t>
-      </w:r>
-      <w:proofErr w:type="spellStart"/>
-      <w:r>
-        <w:t>Pokemon</w:t>
-      </w:r>
-      <w:proofErr w:type="spellEnd"/>
-      <w:r>
-        <w:t xml:space="preserve"> Go adventures, lawn games, and bring-your-own-instrument jam sessions outside on sunny days. </w:t>
-      </w:r>
-      <w:r>
-        <w:t xml:space="preserve">It’s fun, healthy, and </w:t>
-      </w:r>
-      <w:r>
-        <w:t>inexpensive.</w:t>
-      </w:r>
-    </w:p>
-    <w:p>
-      <w:pPr>
-        <w:ind w:left="0"/>
-      </w:pPr>
-    </w:p>
-    <w:p>
-      <w:pPr>
-        <w:ind w:left="0"/>
-      </w:pPr>
-    </w:p>
-    <w:p>
-      <w:pPr>
-        <w:spacing w:after="0" w:line="240" w:lineRule="auto"/>
-      </w:pPr>
+          <w:sz w:val="24"/>
+          <w:szCs w:val="24"/>
+        </w:rPr>
+        <w:t>CONCLUSION</w:t>
+      </w:r>
+      <w:bookmarkEnd w:id="21"/>
+    </w:p>
+    <w:p>
+      <w:pPr>
+        <w:spacing w:after="0" w:line="240" w:lineRule="auto"/>
+        <w:ind w:left="0"/>
+      </w:pPr>
+    </w:p>
+    <w:p>
+      <w:pPr>
+        <w:spacing w:after="0" w:line="240" w:lineRule="auto"/>
+        <w:ind w:left="0" w:firstLine="720"/>
+      </w:pPr>
+      <w:r>
+        <w:t xml:space="preserve">Many students see university as a burden they need to endure to enrich their “real lives.” However, I would argue that the college journey should be one of the chief highlights </w:t>
+      </w:r>
+      <w:r>
+        <w:t xml:space="preserve">for </w:t>
+      </w:r>
+      <w:r>
+        <w:t>any person</w:t>
+      </w:r>
+      <w:r>
+        <w:t>.</w:t>
+      </w:r>
+      <w:r>
+        <w:t xml:space="preserve"> Rather than seeing college as a monotonous drudgery through waves of homework and tests, university can be a place to better one’s self, find new passions, and develop friendships. </w:t>
+      </w:r>
+    </w:p>
+    <w:p>
+      <w:pPr>
+        <w:spacing w:after="0" w:line="240" w:lineRule="auto"/>
+        <w:ind w:left="0" w:firstLine="720"/>
+      </w:pPr>
+    </w:p>
+    <w:p>
+      <w:pPr>
+        <w:spacing w:after="0" w:line="240" w:lineRule="auto"/>
+        <w:ind w:left="0" w:firstLine="720"/>
+      </w:pPr>
+      <w:r>
+        <w:t>UAH can continue to grow into this empowering environment with ACE’s help. With increased advertisement, students become more informed and welcomed to events. As ACE incorporates a wider selection of events, students will find each party unique and exciting. Also, students will have more study break options throughout the week as ACE hosts more events overall. Fin</w:t>
+      </w:r>
+      <w:r>
+        <w:t xml:space="preserve">ally, as events are being hosted all over campus, ACE will have more event options alongside effortless advertisement. </w:t>
+      </w:r>
+    </w:p>
+    <w:p>
+      <w:pPr>
+        <w:spacing w:after="0" w:line="240" w:lineRule="auto"/>
+        <w:ind w:left="0" w:firstLine="720"/>
+      </w:pPr>
+    </w:p>
+    <w:p>
+      <w:pPr>
+        <w:spacing w:after="0" w:line="240" w:lineRule="auto"/>
+        <w:ind w:left="0" w:firstLine="720"/>
+      </w:pPr>
+    </w:p>
+    <w:p>
+      <w:pPr>
+        <w:spacing w:after="0" w:line="240" w:lineRule="auto"/>
+        <w:ind w:left="0" w:firstLine="720"/>
+      </w:pPr>
+    </w:p>
+    <w:p>
+      <w:pPr>
+        <w:spacing w:after="0" w:line="240" w:lineRule="auto"/>
+        <w:ind w:left="0" w:firstLine="720"/>
+      </w:pPr>
+    </w:p>
+    <w:p>
+      <w:pPr>
+        <w:spacing w:after="0" w:line="240" w:lineRule="auto"/>
+        <w:ind w:left="0" w:firstLine="720"/>
+      </w:pPr>
+    </w:p>
+    <w:p>
+      <w:pPr>
+        <w:spacing w:after="0"/>
+        <w:ind w:left="0"/>
+        <w:jc w:val="center"/>
+      </w:pPr>
+    </w:p>
+    <w:p>
+      <w:pPr>
+        <w:spacing w:after="0"/>
+        <w:ind w:left="0"/>
+        <w:jc w:val="center"/>
+        <w:rPr>
+          <w:i/>
+          <w:color w:val="548DD4" w:themeColor="text2" w:themeTint="99"/>
+          <w:sz w:val="44"/>
+          <w:szCs w:val="44"/>
+        </w:rPr>
+      </w:pPr>
+      <w:r>
+        <w:rPr>
+          <w:i/>
+          <w:color w:val="548DD4" w:themeColor="text2" w:themeTint="99"/>
+          <w:sz w:val="44"/>
+          <w:szCs w:val="44"/>
+        </w:rPr>
+        <w:t>Let’s help create a unified and diverse student life at UAH, one event at a time.</w:t>
+      </w:r>
+    </w:p>
+    <w:p>
+      <w:pPr>
+        <w:spacing w:after="0" w:line="240" w:lineRule="auto"/>
+        <w:ind w:left="0"/>
+      </w:pPr>
+    </w:p>
+    <w:p>
+      <w:pPr>
+        <w:ind w:left="0"/>
+      </w:pPr>
+    </w:p>
+    <w:p>
+      <w:pPr>
+        <w:ind w:left="0"/>
+      </w:pPr>
+    </w:p>
+    <w:p>
+      <w:pPr>
+        <w:ind w:left="0"/>
+      </w:pPr>
+    </w:p>
+    <w:p>
       <w:r>
         <w:br w:type="page"/>
       </w:r>
@@ -4431,14 +4786,9 @@
       <w:r>
         <w:t xml:space="preserve">2016, 03:51PM, </w:t>
       </w:r>
-      <w:hyperlink r:id="rId9" w:history="1">
-        <w:r>
-          <w:rPr>
-            <w:rStyle w:val="Hyperlink"/>
-          </w:rPr>
-          <w:t>www.forbes.com/sites/jaysondemers/2016/04/05/why-modern-brand-</w:t>
-        </w:r>
-      </w:hyperlink>
+      <w:r>
+        <w:t>www.forbes.com/sites/jaysondemers/2016/04/05/why-modern-brand-</w:t>
+      </w:r>
       <w:r>
         <w:t>trust-demands-a-personal-relationship/#739112555c08.</w:t>
       </w:r>
@@ -4859,7 +5209,7 @@
       </w:pPr>
     </w:p>
     <w:sectPr>
-      <w:headerReference w:type="default" r:id="rId10"/>
+      <w:headerReference w:type="default" r:id="rId9"/>
       <w:pgSz w:w="12240" w:h="15840" w:code="1"/>
       <w:pgMar w:top="1440" w:right="1800" w:bottom="1440" w:left="1800" w:header="720" w:footer="720" w:gutter="0"/>
       <w:pgBorders w:offsetFrom="page">
@@ -4975,7 +5325,7 @@
               <w:b/>
               <w:noProof/>
             </w:rPr>
-            <w:t>5</w:t>
+            <w:t>9</w:t>
           </w:r>
         </w:fldSimple>
       </w:p>
@@ -5954,7 +6304,7 @@
 </file>
 
 <file path=customXml/itemProps1.xml><?xml version="1.0" encoding="utf-8"?>
-<ds:datastoreItem xmlns:ds="http://schemas.openxmlformats.org/officeDocument/2006/customXml" ds:itemID="{3F7D120C-C23A-4E91-9D90-7E7D48663AEA}">
+<ds:datastoreItem xmlns:ds="http://schemas.openxmlformats.org/officeDocument/2006/customXml" ds:itemID="{F2FAB956-7DE3-46D7-A42E-46D3B6E0E50A}">
   <ds:schemaRefs>
     <ds:schemaRef ds:uri="http://schemas.openxmlformats.org/officeDocument/2006/bibliography"/>
   </ds:schemaRefs>

</xml_diff>

<commit_message>
Draft - no pictures
</commit_message>
<xml_diff>
--- a/jsclay_ProjectDraft.docx
+++ b/jsclay_ProjectDraft.docx
@@ -2742,29 +2742,31 @@
         <w:t xml:space="preserve">ng. Here are a few </w:t>
       </w:r>
       <w:r>
-        <w:rPr>
-          <w:highlight w:val="cyan"/>
-        </w:rPr>
-        <w:t>examples:</w:t>
-      </w:r>
-      <w:r>
-        <w:rPr>
-          <w:highlight w:val="cyan"/>
-        </w:rPr>
-        <w:t xml:space="preserve"> Music and Dance Festival, </w:t>
+        <w:t>examples</w:t>
+      </w:r>
+      <w:commentRangeStart w:id="3"/>
+      <w:r>
+        <w:t>:</w:t>
+      </w:r>
+      <w:r>
+        <w:t xml:space="preserve"> </w:t>
+      </w:r>
+      <w:commentRangeEnd w:id="3"/>
+      <w:r>
+        <w:rPr>
+          <w:rStyle w:val="CommentReference"/>
+        </w:rPr>
+        <w:commentReference w:id="3"/>
+      </w:r>
+      <w:r>
+        <w:t xml:space="preserve">Music and Dance Festival, </w:t>
       </w:r>
       <w:proofErr w:type="spellStart"/>
       <w:r>
-        <w:rPr>
-          <w:highlight w:val="cyan"/>
-        </w:rPr>
         <w:t>FallFest</w:t>
       </w:r>
       <w:proofErr w:type="spellEnd"/>
       <w:r>
-        <w:rPr>
-          <w:highlight w:val="cyan"/>
-        </w:rPr>
         <w:t>, and Circus.</w:t>
       </w:r>
     </w:p>
@@ -2785,7 +2787,7 @@
           <w:szCs w:val="24"/>
         </w:rPr>
       </w:pPr>
-      <w:bookmarkStart w:id="3" w:name="_Toc512177736"/>
+      <w:bookmarkStart w:id="4" w:name="_Toc512177736"/>
       <w:r>
         <w:rPr>
           <w:color w:val="auto"/>
@@ -2803,7 +2805,7 @@
         </w:rPr>
         <w:t>Festival</w:t>
       </w:r>
-      <w:bookmarkEnd w:id="3"/>
+      <w:bookmarkEnd w:id="4"/>
     </w:p>
     <w:p>
       <w:pPr>
@@ -2893,7 +2895,7 @@
           <w:szCs w:val="24"/>
         </w:rPr>
       </w:pPr>
-      <w:bookmarkStart w:id="4" w:name="_Toc512177737"/>
+      <w:bookmarkStart w:id="5" w:name="_Toc512177737"/>
       <w:proofErr w:type="spellStart"/>
       <w:r>
         <w:rPr>
@@ -2904,7 +2906,7 @@
         </w:rPr>
         <w:t>FallFest</w:t>
       </w:r>
-      <w:bookmarkEnd w:id="4"/>
+      <w:bookmarkEnd w:id="5"/>
       <w:proofErr w:type="spellEnd"/>
     </w:p>
     <w:p>
@@ -2983,7 +2985,7 @@
           <w:b/>
         </w:rPr>
       </w:pPr>
-      <w:bookmarkStart w:id="5" w:name="_Toc512177738"/>
+      <w:bookmarkStart w:id="6" w:name="_Toc512177738"/>
       <w:r>
         <w:rPr>
           <w:rStyle w:val="Heading2Char"/>
@@ -2994,50 +2996,7 @@
         </w:rPr>
         <w:t>Circus</w:t>
       </w:r>
-      <w:bookmarkEnd w:id="5"/>
-      <w:r>
-        <w:rPr>
-          <w:b/>
-        </w:rPr>
-        <w:t xml:space="preserve"> </w:t>
-      </w:r>
-      <w:r>
-        <w:rPr>
-          <w:b/>
-          <w:highlight w:val="yellow"/>
-        </w:rPr>
-        <w:t>(RECRUITMENT TECHNIQUES</w:t>
-      </w:r>
-      <w:r>
-        <w:rPr>
-          <w:b/>
-          <w:highlight w:val="yellow"/>
-        </w:rPr>
-        <w:t xml:space="preserve"> – open to community (</w:t>
-      </w:r>
-      <w:proofErr w:type="spellStart"/>
-      <w:r>
-        <w:rPr>
-          <w:b/>
-          <w:highlight w:val="yellow"/>
-        </w:rPr>
-        <w:t>highschools</w:t>
-      </w:r>
-      <w:proofErr w:type="spellEnd"/>
-      <w:r>
-        <w:rPr>
-          <w:b/>
-          <w:highlight w:val="yellow"/>
-        </w:rPr>
-        <w:t>)</w:t>
-      </w:r>
-      <w:r>
-        <w:rPr>
-          <w:b/>
-          <w:highlight w:val="yellow"/>
-        </w:rPr>
-        <w:t>)</w:t>
-      </w:r>
+      <w:bookmarkEnd w:id="6"/>
     </w:p>
     <w:p>
       <w:pPr>
@@ -3060,6 +3019,9 @@
       <w:r>
         <w:t xml:space="preserve">While a circus trip may not be feasible for UAH, a circus event would be unique and interesting to attend. ACE could plan a similar daytrip. </w:t>
       </w:r>
+      <w:r>
+        <w:t>Such a trip could even be opened to the community and prospective high school students, serving to advertise the school.</w:t>
+      </w:r>
     </w:p>
     <w:p>
       <w:pPr>
@@ -3127,7 +3089,7 @@
           <w:color w:val="auto"/>
         </w:rPr>
       </w:pPr>
-      <w:bookmarkStart w:id="6" w:name="_Toc512177739"/>
+      <w:bookmarkStart w:id="7" w:name="_Toc512177739"/>
       <w:r>
         <w:rPr>
           <w:color w:val="auto"/>
@@ -3158,7 +3120,7 @@
         </w:rPr>
         <w:t>FOR MORE EVENTS</w:t>
       </w:r>
-      <w:bookmarkEnd w:id="6"/>
+      <w:bookmarkEnd w:id="7"/>
     </w:p>
     <w:p>
       <w:pPr>
@@ -3371,7 +3333,7 @@
           <w:color w:val="auto"/>
         </w:rPr>
       </w:pPr>
-      <w:bookmarkStart w:id="7" w:name="_Toc512177740"/>
+      <w:bookmarkStart w:id="8" w:name="_Toc512177740"/>
       <w:r>
         <w:rPr>
           <w:color w:val="auto"/>
@@ -3390,7 +3352,7 @@
         </w:rPr>
         <w:t>FOR MORE EVENTS</w:t>
       </w:r>
-      <w:bookmarkEnd w:id="7"/>
+      <w:bookmarkEnd w:id="8"/>
     </w:p>
     <w:p>
       <w:pPr>
@@ -3409,19 +3371,24 @@
         <w:t xml:space="preserve">, allowing for many more events during the </w:t>
       </w:r>
       <w:r>
-        <w:rPr>
-          <w:highlight w:val="cyan"/>
-        </w:rPr>
         <w:t>semester</w:t>
       </w:r>
-      <w:r>
-        <w:rPr>
-          <w:highlight w:val="cyan"/>
-        </w:rPr>
+      <w:commentRangeStart w:id="9"/>
+      <w:r>
         <w:t>,</w:t>
       </w:r>
       <w:r>
-        <w:t xml:space="preserve"> such as a city tour, a swing dance, or a </w:t>
+        <w:t xml:space="preserve"> </w:t>
+      </w:r>
+      <w:commentRangeEnd w:id="9"/>
+      <w:r>
+        <w:rPr>
+          <w:rStyle w:val="CommentReference"/>
+        </w:rPr>
+        <w:commentReference w:id="9"/>
+      </w:r>
+      <w:r>
+        <w:t xml:space="preserve">such as a city tour, a swing dance, or a </w:t>
       </w:r>
       <w:proofErr w:type="spellStart"/>
       <w:r>
@@ -3450,7 +3417,7 @@
           <w:szCs w:val="24"/>
         </w:rPr>
       </w:pPr>
-      <w:bookmarkStart w:id="8" w:name="_Toc512177741"/>
+      <w:bookmarkStart w:id="10" w:name="_Toc512177741"/>
       <w:r>
         <w:rPr>
           <w:rFonts w:cstheme="minorHAnsi"/>
@@ -3460,7 +3427,7 @@
         </w:rPr>
         <w:t>City Tour</w:t>
       </w:r>
-      <w:bookmarkEnd w:id="8"/>
+      <w:bookmarkEnd w:id="10"/>
     </w:p>
     <w:p>
       <w:pPr>
@@ -3495,19 +3462,20 @@
         <w:t xml:space="preserve"> Day” where students ride bikes downtown, visit the Space and Rocket Center, and </w:t>
       </w:r>
       <w:r>
-        <w:rPr>
-          <w:highlight w:val="yellow"/>
-        </w:rPr>
-        <w:t>hit up</w:t>
-      </w:r>
-      <w:r>
-        <w:t xml:space="preserve"> a local food joint. </w:t>
+        <w:t xml:space="preserve">enjoy </w:t>
+      </w:r>
+      <w:r>
+        <w:t xml:space="preserve">a local food joint. </w:t>
       </w:r>
       <w:r>
         <w:t>Events such as this would be</w:t>
       </w:r>
       <w:r>
-        <w:t xml:space="preserve"> particularly useful </w:t>
+        <w:t xml:space="preserve"> particularly </w:t>
+      </w:r>
+      <w:r>
+        <w:lastRenderedPageBreak/>
+        <w:t xml:space="preserve">useful </w:t>
       </w:r>
       <w:r>
         <w:t>to introduce</w:t>
@@ -3540,7 +3508,7 @@
           <w:szCs w:val="24"/>
         </w:rPr>
       </w:pPr>
-      <w:bookmarkStart w:id="9" w:name="_Toc512177742"/>
+      <w:bookmarkStart w:id="11" w:name="_Toc512177742"/>
       <w:r>
         <w:rPr>
           <w:rFonts w:cstheme="minorHAnsi"/>
@@ -3550,7 +3518,7 @@
         </w:rPr>
         <w:t>Swing Dance</w:t>
       </w:r>
-      <w:bookmarkEnd w:id="9"/>
+      <w:bookmarkEnd w:id="11"/>
     </w:p>
     <w:p>
       <w:pPr>
@@ -3593,7 +3561,7 @@
           <w:szCs w:val="24"/>
         </w:rPr>
       </w:pPr>
-      <w:bookmarkStart w:id="10" w:name="_Toc512177743"/>
+      <w:bookmarkStart w:id="12" w:name="_Toc512177743"/>
       <w:proofErr w:type="spellStart"/>
       <w:r>
         <w:rPr>
@@ -3604,7 +3572,7 @@
         </w:rPr>
         <w:t>Spikeball</w:t>
       </w:r>
-      <w:bookmarkEnd w:id="10"/>
+      <w:bookmarkEnd w:id="12"/>
       <w:proofErr w:type="spellEnd"/>
     </w:p>
     <w:p>
@@ -3690,7 +3658,7 @@
           <w:color w:val="auto"/>
         </w:rPr>
       </w:pPr>
-      <w:bookmarkStart w:id="11" w:name="_Toc512177744"/>
+      <w:bookmarkStart w:id="13" w:name="_Toc512177744"/>
       <w:r>
         <w:rPr>
           <w:color w:val="auto"/>
@@ -3715,7 +3683,7 @@
         </w:rPr>
         <w:t>ISEMENT</w:t>
       </w:r>
-      <w:bookmarkEnd w:id="11"/>
+      <w:bookmarkEnd w:id="13"/>
     </w:p>
     <w:p>
       <w:pPr>
@@ -3855,27 +3823,28 @@
           <w:color w:val="auto"/>
         </w:rPr>
       </w:pPr>
-      <w:bookmarkStart w:id="12" w:name="_Toc512177745"/>
+      <w:bookmarkStart w:id="14" w:name="_Toc512177745"/>
       <w:r>
         <w:rPr>
           <w:color w:val="auto"/>
         </w:rPr>
         <w:t>PROPOSITION FOR BETTER ADVERTISEMENT</w:t>
       </w:r>
-      <w:bookmarkEnd w:id="12"/>
-    </w:p>
-    <w:p>
-      <w:pPr>
-        <w:spacing w:after="0" w:line="240" w:lineRule="auto"/>
-        <w:ind w:left="0"/>
-      </w:pPr>
-    </w:p>
-    <w:p>
-      <w:pPr>
-        <w:spacing w:after="0" w:line="240" w:lineRule="auto"/>
-        <w:ind w:left="0" w:firstLine="720"/>
-      </w:pPr>
-      <w:r>
+      <w:bookmarkEnd w:id="14"/>
+    </w:p>
+    <w:p>
+      <w:pPr>
+        <w:spacing w:after="0" w:line="240" w:lineRule="auto"/>
+        <w:ind w:left="0"/>
+      </w:pPr>
+    </w:p>
+    <w:p>
+      <w:pPr>
+        <w:spacing w:after="0" w:line="240" w:lineRule="auto"/>
+        <w:ind w:left="0" w:firstLine="720"/>
+      </w:pPr>
+      <w:r>
+        <w:lastRenderedPageBreak/>
         <w:t>ACE’s advertisement strategies may be easily improved with several simple adjustments such as the following: increased signage, more face-to-face interaction, and improved social media usage.</w:t>
       </w:r>
     </w:p>
@@ -3896,7 +3865,7 @@
           <w:szCs w:val="24"/>
         </w:rPr>
       </w:pPr>
-      <w:bookmarkStart w:id="13" w:name="_Toc512177746"/>
+      <w:bookmarkStart w:id="15" w:name="_Toc512177746"/>
       <w:r>
         <w:rPr>
           <w:color w:val="auto"/>
@@ -3905,7 +3874,7 @@
         </w:rPr>
         <w:t>Increased Signage</w:t>
       </w:r>
-      <w:bookmarkEnd w:id="13"/>
+      <w:bookmarkEnd w:id="15"/>
     </w:p>
     <w:p>
       <w:pPr>
@@ -3947,7 +3916,7 @@
           <w:szCs w:val="24"/>
         </w:rPr>
       </w:pPr>
-      <w:bookmarkStart w:id="14" w:name="_Toc512177747"/>
+      <w:bookmarkStart w:id="16" w:name="_Toc512177747"/>
       <w:r>
         <w:rPr>
           <w:color w:val="auto"/>
@@ -3956,7 +3925,7 @@
         </w:rPr>
         <w:t>More Face-To-Face Interaction</w:t>
       </w:r>
-      <w:bookmarkEnd w:id="14"/>
+      <w:bookmarkEnd w:id="16"/>
     </w:p>
     <w:p>
       <w:pPr>
@@ -4024,7 +3993,7 @@
           <w:szCs w:val="24"/>
         </w:rPr>
       </w:pPr>
-      <w:bookmarkStart w:id="15" w:name="_Toc512177748"/>
+      <w:bookmarkStart w:id="17" w:name="_Toc512177748"/>
       <w:r>
         <w:rPr>
           <w:color w:val="auto"/>
@@ -4033,7 +4002,7 @@
         </w:rPr>
         <w:t>Improved Social Media Usage</w:t>
       </w:r>
-      <w:bookmarkEnd w:id="15"/>
+      <w:bookmarkEnd w:id="17"/>
     </w:p>
     <w:p>
       <w:pPr>
@@ -4124,14 +4093,14 @@
           <w:color w:val="auto"/>
         </w:rPr>
       </w:pPr>
-      <w:bookmarkStart w:id="16" w:name="_Toc512177749"/>
+      <w:bookmarkStart w:id="18" w:name="_Toc512177749"/>
       <w:r>
         <w:rPr>
           <w:color w:val="auto"/>
         </w:rPr>
         <w:t>RATIONALE FOR INCREASED CAMPUS UTILIZATION</w:t>
       </w:r>
-      <w:bookmarkEnd w:id="16"/>
+      <w:bookmarkEnd w:id="18"/>
     </w:p>
     <w:p>
       <w:pPr>
@@ -4149,7 +4118,11 @@
         <w:t xml:space="preserve">Each of the last three improvement propositions </w:t>
       </w:r>
       <w:r>
-        <w:t>can be easily implemented in using more of the campus. For example, UAH offers a variety of green spaces and buildings, allowing for a variety of events. Also, since it is UAH property, ACE would not have to pay extra cash which can permit more events. Furthermore, if students see others romping around the campus having a great time, they will want to join in</w:t>
+        <w:t xml:space="preserve">can be easily implemented in using more of the campus. For example, UAH offers a variety of green spaces and buildings, allowing for a variety of events. Also, since it is UAH property, ACE would not have to pay extra cash </w:t>
+      </w:r>
+      <w:r>
+        <w:lastRenderedPageBreak/>
+        <w:t>which can permit more events. Furthermore, if students see others romping around the campus having a great time, they will want to join in</w:t>
       </w:r>
       <w:r>
         <w:t>:</w:t>
@@ -4174,15 +4147,14 @@
           <w:color w:val="auto"/>
         </w:rPr>
       </w:pPr>
-      <w:bookmarkStart w:id="17" w:name="_Toc512177750"/>
+      <w:bookmarkStart w:id="19" w:name="_Toc512177750"/>
       <w:r>
         <w:rPr>
           <w:color w:val="auto"/>
         </w:rPr>
-        <w:lastRenderedPageBreak/>
         <w:t>PROPOSITION FOR INCREASED CAMPUS UTILIZATION</w:t>
       </w:r>
-      <w:bookmarkEnd w:id="17"/>
+      <w:bookmarkEnd w:id="19"/>
     </w:p>
     <w:p>
       <w:pPr>
@@ -4222,7 +4194,7 @@
           <w:szCs w:val="24"/>
         </w:rPr>
       </w:pPr>
-      <w:bookmarkStart w:id="18" w:name="_Toc512177751"/>
+      <w:bookmarkStart w:id="20" w:name="_Toc512177751"/>
       <w:r>
         <w:rPr>
           <w:color w:val="auto"/>
@@ -4231,7 +4203,7 @@
         </w:rPr>
         <w:t>CU Theater</w:t>
       </w:r>
-      <w:bookmarkEnd w:id="18"/>
+      <w:bookmarkEnd w:id="20"/>
     </w:p>
     <w:p>
       <w:pPr>
@@ -4264,7 +4236,7 @@
           <w:szCs w:val="24"/>
         </w:rPr>
       </w:pPr>
-      <w:bookmarkStart w:id="19" w:name="_Toc512177752"/>
+      <w:bookmarkStart w:id="21" w:name="_Toc512177752"/>
       <w:r>
         <w:rPr>
           <w:color w:val="auto"/>
@@ -4281,7 +4253,7 @@
         </w:rPr>
         <w:t>imedia Lab</w:t>
       </w:r>
-      <w:bookmarkEnd w:id="19"/>
+      <w:bookmarkEnd w:id="21"/>
     </w:p>
     <w:p>
       <w:pPr>
@@ -4343,14 +4315,14 @@
           <w:color w:val="auto"/>
         </w:rPr>
       </w:pPr>
-      <w:bookmarkStart w:id="20" w:name="_Toc512177753"/>
+      <w:bookmarkStart w:id="22" w:name="_Toc512177753"/>
       <w:r>
         <w:rPr>
           <w:color w:val="auto"/>
         </w:rPr>
         <w:t>Green Spaces</w:t>
       </w:r>
-      <w:bookmarkEnd w:id="20"/>
+      <w:bookmarkEnd w:id="22"/>
     </w:p>
     <w:p>
       <w:pPr>
@@ -4498,7 +4470,7 @@
           <w:szCs w:val="24"/>
         </w:rPr>
       </w:pPr>
-      <w:bookmarkStart w:id="21" w:name="_Toc512177754"/>
+      <w:bookmarkStart w:id="23" w:name="_Toc512177754"/>
       <w:r>
         <w:rPr>
           <w:rFonts w:asciiTheme="minorHAnsi" w:hAnsiTheme="minorHAnsi" w:cstheme="minorHAnsi"/>
@@ -4509,7 +4481,7 @@
         </w:rPr>
         <w:t>CONCLUSION</w:t>
       </w:r>
-      <w:bookmarkEnd w:id="21"/>
+      <w:bookmarkEnd w:id="23"/>
     </w:p>
     <w:p>
       <w:pPr>
@@ -5209,7 +5181,7 @@
       </w:pPr>
     </w:p>
     <w:sectPr>
-      <w:headerReference w:type="default" r:id="rId9"/>
+      <w:headerReference w:type="default" r:id="rId10"/>
       <w:pgSz w:w="12240" w:h="15840" w:code="1"/>
       <w:pgMar w:top="1440" w:right="1800" w:bottom="1440" w:left="1800" w:header="720" w:footer="720" w:gutter="0"/>
       <w:pgBorders w:offsetFrom="page">
@@ -5225,6 +5197,43 @@
     </w:sectPr>
   </w:body>
 </w:document>
+</file>
+
+<file path=word/comments.xml><?xml version="1.0" encoding="utf-8"?>
+<w:comments xmlns:ve="http://schemas.openxmlformats.org/markup-compatibility/2006" xmlns:o="urn:schemas-microsoft-com:office:office" xmlns:r="http://schemas.openxmlformats.org/officeDocument/2006/relationships" xmlns:m="http://schemas.openxmlformats.org/officeDocument/2006/math" xmlns:v="urn:schemas-microsoft-com:vml" xmlns:wp="http://schemas.openxmlformats.org/drawingml/2006/wordprocessingDrawing" xmlns:w10="urn:schemas-microsoft-com:office:word" xmlns:w="http://schemas.openxmlformats.org/wordprocessingml/2006/main" xmlns:wne="http://schemas.microsoft.com/office/word/2006/wordml">
+  <w:comment w:id="3" w:author="johns" w:date="2018-04-22T17:17:00Z" w:initials="j">
+    <w:p>
+      <w:pPr>
+        <w:pStyle w:val="CommentText"/>
+      </w:pPr>
+      <w:r>
+        <w:rPr>
+          <w:rStyle w:val="CommentReference"/>
+        </w:rPr>
+        <w:annotationRef/>
+      </w:r>
+      <w:r>
+        <w:t>Is this colon legal?</w:t>
+      </w:r>
+    </w:p>
+  </w:comment>
+  <w:comment w:id="9" w:author="johns" w:date="2018-04-22T17:21:00Z" w:initials="j">
+    <w:p>
+      <w:pPr>
+        <w:pStyle w:val="CommentText"/>
+      </w:pPr>
+      <w:r>
+        <w:rPr>
+          <w:rStyle w:val="CommentReference"/>
+        </w:rPr>
+        <w:annotationRef/>
+      </w:r>
+      <w:r>
+        <w:t>Comma necessary?</w:t>
+      </w:r>
+    </w:p>
+  </w:comment>
+</w:comments>
 </file>
 
 <file path=word/endnotes.xml><?xml version="1.0" encoding="utf-8"?>
@@ -5325,7 +5334,7 @@
               <w:b/>
               <w:noProof/>
             </w:rPr>
-            <w:t>9</w:t>
+            <w:t>1</w:t>
           </w:r>
         </w:fldSimple>
       </w:p>
@@ -6013,6 +6022,72 @@
       <w:ind w:left="220"/>
     </w:pPr>
   </w:style>
+  <w:style w:type="character" w:styleId="CommentReference">
+    <w:name w:val="annotation reference"/>
+    <w:basedOn w:val="DefaultParagraphFont"/>
+    <w:uiPriority w:val="99"/>
+    <w:semiHidden/>
+    <w:unhideWhenUsed/>
+    <w:rsid w:val="00F80F93"/>
+    <w:rPr>
+      <w:sz w:val="16"/>
+      <w:szCs w:val="16"/>
+    </w:rPr>
+  </w:style>
+  <w:style w:type="paragraph" w:styleId="CommentText">
+    <w:name w:val="annotation text"/>
+    <w:basedOn w:val="Normal"/>
+    <w:link w:val="CommentTextChar"/>
+    <w:uiPriority w:val="99"/>
+    <w:semiHidden/>
+    <w:unhideWhenUsed/>
+    <w:rsid w:val="00F80F93"/>
+    <w:pPr>
+      <w:spacing w:line="240" w:lineRule="auto"/>
+    </w:pPr>
+    <w:rPr>
+      <w:sz w:val="20"/>
+      <w:szCs w:val="20"/>
+    </w:rPr>
+  </w:style>
+  <w:style w:type="character" w:customStyle="1" w:styleId="CommentTextChar">
+    <w:name w:val="Comment Text Char"/>
+    <w:basedOn w:val="DefaultParagraphFont"/>
+    <w:link w:val="CommentText"/>
+    <w:uiPriority w:val="99"/>
+    <w:semiHidden/>
+    <w:rsid w:val="00F80F93"/>
+    <w:rPr>
+      <w:sz w:val="20"/>
+      <w:szCs w:val="20"/>
+    </w:rPr>
+  </w:style>
+  <w:style w:type="paragraph" w:styleId="CommentSubject">
+    <w:name w:val="annotation subject"/>
+    <w:basedOn w:val="CommentText"/>
+    <w:next w:val="CommentText"/>
+    <w:link w:val="CommentSubjectChar"/>
+    <w:uiPriority w:val="99"/>
+    <w:semiHidden/>
+    <w:unhideWhenUsed/>
+    <w:rsid w:val="00F80F93"/>
+    <w:rPr>
+      <w:b/>
+      <w:bCs/>
+    </w:rPr>
+  </w:style>
+  <w:style w:type="character" w:customStyle="1" w:styleId="CommentSubjectChar">
+    <w:name w:val="Comment Subject Char"/>
+    <w:basedOn w:val="CommentTextChar"/>
+    <w:link w:val="CommentSubject"/>
+    <w:uiPriority w:val="99"/>
+    <w:semiHidden/>
+    <w:rsid w:val="00F80F93"/>
+    <w:rPr>
+      <w:b/>
+      <w:bCs/>
+    </w:rPr>
+  </w:style>
 </w:styles>
 </file>
 
@@ -6304,7 +6379,7 @@
 </file>
 
 <file path=customXml/itemProps1.xml><?xml version="1.0" encoding="utf-8"?>
-<ds:datastoreItem xmlns:ds="http://schemas.openxmlformats.org/officeDocument/2006/customXml" ds:itemID="{F2FAB956-7DE3-46D7-A42E-46D3B6E0E50A}">
+<ds:datastoreItem xmlns:ds="http://schemas.openxmlformats.org/officeDocument/2006/customXml" ds:itemID="{E79CB28E-C919-453A-B790-98E60944DEBF}">
   <ds:schemaRefs>
     <ds:schemaRef ds:uri="http://schemas.openxmlformats.org/officeDocument/2006/bibliography"/>
   </ds:schemaRefs>

</xml_diff>